<commit_message>
2 months of work
</commit_message>
<xml_diff>
--- a/Documents/Esittelydokumentti.docx
+++ b/Documents/Esittelydokumentti.docx
@@ -92,6 +92,7 @@
     </w:p>
     <w:p>
       <w:pPr>
+        <w:jc w:val="center"/>
         <w:rPr>
           <w:rFonts w:cstheme="minorHAnsi"/>
           <w:sz w:val="44"/>
@@ -106,7 +107,7 @@
           <w:szCs w:val="44"/>
           <w:lang w:val="fi-FI"/>
         </w:rPr>
-        <w:t xml:space="preserve">Nuorten Työpajat Mikkeli </w:t>
+        <w:t>PeliKlaani</w:t>
       </w:r>
       <w:r>
         <w:rPr>
@@ -115,18 +116,17 @@
           <w:szCs w:val="44"/>
           <w:lang w:val="fi-FI"/>
         </w:rPr>
-        <w:t>PeliKlaani Unity-projekti</w:t>
-      </w:r>
-    </w:p>
-    <w:p>
-      <w:pPr>
+        <w:t>n</w:t>
+      </w:r>
+      <w:r>
         <w:rPr>
           <w:rFonts w:cstheme="minorHAnsi"/>
           <w:sz w:val="44"/>
           <w:szCs w:val="44"/>
           <w:lang w:val="fi-FI"/>
         </w:rPr>
-      </w:pPr>
+        <w:t xml:space="preserve"> Unity-projekti</w:t>
+      </w:r>
     </w:p>
     <w:p>
       <w:pPr>
@@ -137,13 +137,24 @@
           <w:lang w:val="fi-FI"/>
         </w:rPr>
       </w:pPr>
-      <w:r>
+    </w:p>
+    <w:p>
+      <w:pPr>
+        <w:jc w:val="center"/>
         <w:rPr>
           <w:rFonts w:cstheme="minorHAnsi"/>
           <w:sz w:val="44"/>
           <w:szCs w:val="44"/>
           <w:lang w:val="fi-FI"/>
         </w:rPr>
+      </w:pPr>
+      <w:r>
+        <w:rPr>
+          <w:rFonts w:cstheme="minorHAnsi"/>
+          <w:sz w:val="44"/>
+          <w:szCs w:val="44"/>
+          <w:lang w:val="fi-FI"/>
+        </w:rPr>
         <w:t>Urarulla</w:t>
       </w:r>
     </w:p>
@@ -229,35 +240,63 @@
     </w:p>
     <w:p>
       <w:pPr>
-        <w:rPr>
-          <w:rFonts w:cstheme="minorHAnsi"/>
-          <w:lang w:val="fi-FI"/>
-        </w:rPr>
-      </w:pPr>
-    </w:p>
-    <w:p>
-      <w:pPr>
-        <w:rPr>
-          <w:rFonts w:cstheme="minorHAnsi"/>
-          <w:lang w:val="fi-FI"/>
-        </w:rPr>
-      </w:pPr>
-    </w:p>
-    <w:p>
-      <w:pPr>
-        <w:rPr>
-          <w:rFonts w:cstheme="minorHAnsi"/>
-          <w:lang w:val="fi-FI"/>
-        </w:rPr>
-      </w:pPr>
-    </w:p>
-    <w:p>
-      <w:pPr>
-        <w:rPr>
-          <w:rFonts w:cstheme="minorHAnsi"/>
-          <w:lang w:val="fi-FI"/>
-        </w:rPr>
-      </w:pPr>
+        <w:jc w:val="right"/>
+        <w:rPr>
+          <w:rFonts w:cstheme="minorHAnsi"/>
+          <w:sz w:val="36"/>
+          <w:szCs w:val="36"/>
+          <w:lang w:val="fi-FI"/>
+        </w:rPr>
+      </w:pPr>
+      <w:r>
+        <w:rPr>
+          <w:rFonts w:cstheme="minorHAnsi"/>
+          <w:sz w:val="36"/>
+          <w:szCs w:val="36"/>
+          <w:lang w:val="fi-FI"/>
+        </w:rPr>
+        <w:t>Mikkelin Nuorten Dikimediapaja DiMe</w:t>
+      </w:r>
+    </w:p>
+    <w:p>
+      <w:pPr>
+        <w:jc w:val="right"/>
+        <w:rPr>
+          <w:rFonts w:cstheme="minorHAnsi"/>
+          <w:sz w:val="36"/>
+          <w:szCs w:val="36"/>
+          <w:lang w:val="fi-FI"/>
+        </w:rPr>
+      </w:pPr>
+      <w:r>
+        <w:rPr>
+          <w:rFonts w:cstheme="minorHAnsi"/>
+          <w:sz w:val="36"/>
+          <w:szCs w:val="36"/>
+          <w:lang w:val="fi-FI"/>
+        </w:rPr>
+        <w:t>Yhteistyössä:</w:t>
+      </w:r>
+    </w:p>
+    <w:p>
+      <w:pPr>
+        <w:jc w:val="right"/>
+        <w:rPr>
+          <w:rFonts w:cstheme="minorHAnsi"/>
+          <w:sz w:val="40"/>
+          <w:szCs w:val="40"/>
+          <w:lang w:val="fi-FI"/>
+        </w:rPr>
+      </w:pPr>
+      <w:r>
+        <w:rPr>
+          <w:rFonts w:cstheme="minorHAnsi"/>
+          <w:sz w:val="36"/>
+          <w:szCs w:val="36"/>
+          <w:lang w:val="fi-FI"/>
+        </w:rPr>
+        <w:t>XAMK</w:t>
+      </w:r>
     </w:p>
     <w:sdt>
       <w:sdtPr>
@@ -335,7 +374,7 @@
             </w:rPr>
             <w:fldChar w:fldCharType="separate"/>
           </w:r>
-          <w:hyperlink w:anchor="_Toc68859621" w:history="1">
+          <w:hyperlink w:anchor="_Toc70418897" w:history="1">
             <w:r>
               <w:rPr>
                 <w:rStyle w:val="Hyperlink"/>
@@ -366,7 +405,7 @@
                 <w:noProof/>
                 <w:webHidden/>
               </w:rPr>
-              <w:instrText xml:space="preserve"> PAGEREF _Toc68859621 \h </w:instrText>
+              <w:instrText xml:space="preserve"> PAGEREF _Toc70418897 \h </w:instrText>
             </w:r>
             <w:r>
               <w:rPr>
@@ -409,16 +448,17 @@
               <w:lang w:eastAsia="en-FI"/>
             </w:rPr>
           </w:pPr>
-          <w:hyperlink w:anchor="_Toc68859622" w:history="1">
+          <w:hyperlink w:anchor="_Toc70418898" w:history="1">
             <w:r>
               <w:rPr>
                 <w:rStyle w:val="Hyperlink"/>
+                <w:rFonts w:cstheme="minorHAnsi"/>
                 <w:b/>
                 <w:bCs/>
                 <w:noProof/>
                 <w:lang w:val="fi-FI"/>
               </w:rPr>
-              <w:t>Projektin 3D-mallinnus</w:t>
+              <w:t>Paikallinen Moninpeli</w:t>
             </w:r>
             <w:r>
               <w:rPr>
@@ -439,7 +479,7 @@
                 <w:noProof/>
                 <w:webHidden/>
               </w:rPr>
-              <w:instrText xml:space="preserve"> PAGEREF _Toc68859622 \h </w:instrText>
+              <w:instrText xml:space="preserve"> PAGEREF _Toc70418898 \h </w:instrText>
             </w:r>
             <w:r>
               <w:rPr>
@@ -482,17 +522,17 @@
               <w:lang w:eastAsia="en-FI"/>
             </w:rPr>
           </w:pPr>
-          <w:hyperlink w:anchor="_Toc68859623" w:history="1">
+          <w:hyperlink w:anchor="_Toc70418899" w:history="1">
             <w:r>
               <w:rPr>
                 <w:rStyle w:val="Hyperlink"/>
+                <w:rFonts w:cstheme="minorHAnsi"/>
                 <w:b/>
                 <w:bCs/>
-                <w:strike/>
                 <w:noProof/>
                 <w:lang w:val="fi-FI"/>
               </w:rPr>
-              <w:t>Moninpeli</w:t>
+              <w:t>Projektin 3D-mallinnus</w:t>
             </w:r>
             <w:r>
               <w:rPr>
@@ -513,7 +553,81 @@
                 <w:noProof/>
                 <w:webHidden/>
               </w:rPr>
-              <w:instrText xml:space="preserve"> PAGEREF _Toc68859623 \h </w:instrText>
+              <w:instrText xml:space="preserve"> PAGEREF _Toc70418899 \h </w:instrText>
+            </w:r>
+            <w:r>
+              <w:rPr>
+                <w:noProof/>
+                <w:webHidden/>
+              </w:rPr>
+            </w:r>
+            <w:r>
+              <w:rPr>
+                <w:noProof/>
+                <w:webHidden/>
+              </w:rPr>
+              <w:fldChar w:fldCharType="separate"/>
+            </w:r>
+            <w:r>
+              <w:rPr>
+                <w:noProof/>
+                <w:webHidden/>
+              </w:rPr>
+              <w:t>3</w:t>
+            </w:r>
+            <w:r>
+              <w:rPr>
+                <w:noProof/>
+                <w:webHidden/>
+              </w:rPr>
+              <w:fldChar w:fldCharType="end"/>
+            </w:r>
+          </w:hyperlink>
+        </w:p>
+        <w:p>
+          <w:pPr>
+            <w:pStyle w:val="TOC2"/>
+            <w:tabs>
+              <w:tab w:val="right" w:leader="dot" w:pos="9016"/>
+            </w:tabs>
+            <w:rPr>
+              <w:rFonts w:eastAsiaTheme="minorEastAsia"/>
+              <w:noProof/>
+              <w:lang w:eastAsia="en-FI"/>
+            </w:rPr>
+          </w:pPr>
+          <w:hyperlink w:anchor="_Toc70418900" w:history="1">
+            <w:r>
+              <w:rPr>
+                <w:rStyle w:val="Hyperlink"/>
+                <w:rFonts w:cstheme="minorHAnsi"/>
+                <w:b/>
+                <w:bCs/>
+                <w:noProof/>
+                <w:lang w:val="fi-FI"/>
+              </w:rPr>
+              <w:t>Pelidata</w:t>
+            </w:r>
+            <w:r>
+              <w:rPr>
+                <w:noProof/>
+                <w:webHidden/>
+              </w:rPr>
+              <w:tab/>
+            </w:r>
+            <w:r>
+              <w:rPr>
+                <w:noProof/>
+                <w:webHidden/>
+              </w:rPr>
+              <w:fldChar w:fldCharType="begin"/>
+            </w:r>
+            <w:r>
+              <w:rPr>
+                <w:noProof/>
+                <w:webHidden/>
+              </w:rPr>
+              <w:instrText xml:space="preserve"> PAGEREF _Toc70418900 \h </w:instrText>
             </w:r>
             <w:r>
               <w:rPr>
@@ -546,27 +660,23 @@
         </w:p>
         <w:p>
           <w:pPr>
-            <w:pStyle w:val="TOC2"/>
+            <w:pStyle w:val="TOC3"/>
             <w:tabs>
               <w:tab w:val="right" w:leader="dot" w:pos="9016"/>
             </w:tabs>
             <w:rPr>
-              <w:rFonts w:eastAsiaTheme="minorEastAsia"/>
+              <w:rFonts w:cstheme="minorBidi"/>
               <w:noProof/>
-              <w:lang w:eastAsia="en-FI"/>
+              <w:lang w:val="en-FI" w:eastAsia="en-FI"/>
             </w:rPr>
           </w:pPr>
-          <w:hyperlink w:anchor="_Toc68859624" w:history="1">
+          <w:hyperlink w:anchor="_Toc70418901" w:history="1">
             <w:r>
               <w:rPr>
                 <w:rStyle w:val="Hyperlink"/>
-                <w:rFonts w:cstheme="minorHAnsi"/>
-                <w:b/>
-                <w:bCs/>
                 <w:noProof/>
-                <w:lang w:val="fi-FI"/>
               </w:rPr>
-              <w:t>Pelidata</w:t>
+              <w:t>degrees.json</w:t>
             </w:r>
             <w:r>
               <w:rPr>
@@ -587,7 +697,7 @@
                 <w:noProof/>
                 <w:webHidden/>
               </w:rPr>
-              <w:instrText xml:space="preserve"> PAGEREF _Toc68859624 \h </w:instrText>
+              <w:instrText xml:space="preserve"> PAGEREF _Toc70418901 \h </w:instrText>
             </w:r>
             <w:r>
               <w:rPr>
@@ -607,7 +717,7 @@
                 <w:noProof/>
                 <w:webHidden/>
               </w:rPr>
-              <w:t>5</w:t>
+              <w:t>4</w:t>
             </w:r>
             <w:r>
               <w:rPr>
@@ -630,151 +740,7 @@
               <w:lang w:val="en-FI" w:eastAsia="en-FI"/>
             </w:rPr>
           </w:pPr>
-          <w:hyperlink w:anchor="_Toc68859625" w:history="1">
-            <w:r>
-              <w:rPr>
-                <w:rStyle w:val="Hyperlink"/>
-                <w:rFonts w:cstheme="minorHAnsi"/>
-                <w:noProof/>
-                <w:lang w:val="fi-FI"/>
-              </w:rPr>
-              <w:t>tutkinnot.json</w:t>
-            </w:r>
-            <w:r>
-              <w:rPr>
-                <w:noProof/>
-                <w:webHidden/>
-              </w:rPr>
-              <w:tab/>
-            </w:r>
-            <w:r>
-              <w:rPr>
-                <w:noProof/>
-                <w:webHidden/>
-              </w:rPr>
-              <w:fldChar w:fldCharType="begin"/>
-            </w:r>
-            <w:r>
-              <w:rPr>
-                <w:noProof/>
-                <w:webHidden/>
-              </w:rPr>
-              <w:instrText xml:space="preserve"> PAGEREF _Toc68859625 \h </w:instrText>
-            </w:r>
-            <w:r>
-              <w:rPr>
-                <w:noProof/>
-                <w:webHidden/>
-              </w:rPr>
-            </w:r>
-            <w:r>
-              <w:rPr>
-                <w:noProof/>
-                <w:webHidden/>
-              </w:rPr>
-              <w:fldChar w:fldCharType="separate"/>
-            </w:r>
-            <w:r>
-              <w:rPr>
-                <w:noProof/>
-                <w:webHidden/>
-              </w:rPr>
-              <w:t>5</w:t>
-            </w:r>
-            <w:r>
-              <w:rPr>
-                <w:noProof/>
-                <w:webHidden/>
-              </w:rPr>
-              <w:fldChar w:fldCharType="end"/>
-            </w:r>
-          </w:hyperlink>
-        </w:p>
-        <w:p>
-          <w:pPr>
-            <w:pStyle w:val="TOC3"/>
-            <w:tabs>
-              <w:tab w:val="right" w:leader="dot" w:pos="9016"/>
-            </w:tabs>
-            <w:rPr>
-              <w:rFonts w:cstheme="minorBidi"/>
-              <w:noProof/>
-              <w:lang w:val="en-FI" w:eastAsia="en-FI"/>
-            </w:rPr>
-          </w:pPr>
-          <w:hyperlink w:anchor="_Toc68859626" w:history="1">
-            <w:r>
-              <w:rPr>
-                <w:rStyle w:val="Hyperlink"/>
-                <w:rFonts w:cstheme="minorHAnsi"/>
-                <w:noProof/>
-                <w:lang w:val="fi-FI"/>
-              </w:rPr>
-              <w:t>alat.json</w:t>
-            </w:r>
-            <w:r>
-              <w:rPr>
-                <w:noProof/>
-                <w:webHidden/>
-              </w:rPr>
-              <w:tab/>
-            </w:r>
-            <w:r>
-              <w:rPr>
-                <w:noProof/>
-                <w:webHidden/>
-              </w:rPr>
-              <w:fldChar w:fldCharType="begin"/>
-            </w:r>
-            <w:r>
-              <w:rPr>
-                <w:noProof/>
-                <w:webHidden/>
-              </w:rPr>
-              <w:instrText xml:space="preserve"> PAGEREF _Toc68859626 \h </w:instrText>
-            </w:r>
-            <w:r>
-              <w:rPr>
-                <w:noProof/>
-                <w:webHidden/>
-              </w:rPr>
-            </w:r>
-            <w:r>
-              <w:rPr>
-                <w:noProof/>
-                <w:webHidden/>
-              </w:rPr>
-              <w:fldChar w:fldCharType="separate"/>
-            </w:r>
-            <w:r>
-              <w:rPr>
-                <w:noProof/>
-                <w:webHidden/>
-              </w:rPr>
-              <w:t>5</w:t>
-            </w:r>
-            <w:r>
-              <w:rPr>
-                <w:noProof/>
-                <w:webHidden/>
-              </w:rPr>
-              <w:fldChar w:fldCharType="end"/>
-            </w:r>
-          </w:hyperlink>
-        </w:p>
-        <w:p>
-          <w:pPr>
-            <w:pStyle w:val="TOC3"/>
-            <w:tabs>
-              <w:tab w:val="right" w:leader="dot" w:pos="9016"/>
-            </w:tabs>
-            <w:rPr>
-              <w:rFonts w:cstheme="minorBidi"/>
-              <w:noProof/>
-              <w:lang w:val="en-FI" w:eastAsia="en-FI"/>
-            </w:rPr>
-          </w:pPr>
-          <w:hyperlink w:anchor="_Toc68859627" w:history="1">
+          <w:hyperlink w:anchor="_Toc70418902" w:history="1">
             <w:r>
               <w:rPr>
                 <w:rStyle w:val="Hyperlink"/>
@@ -803,7 +769,7 @@
                 <w:noProof/>
                 <w:webHidden/>
               </w:rPr>
-              <w:instrText xml:space="preserve"> PAGEREF _Toc68859627 \h </w:instrText>
+              <w:instrText xml:space="preserve"> PAGEREF _Toc70418902 \h </w:instrText>
             </w:r>
             <w:r>
               <w:rPr>
@@ -823,7 +789,80 @@
                 <w:noProof/>
                 <w:webHidden/>
               </w:rPr>
-              <w:t>5</w:t>
+              <w:t>6</w:t>
+            </w:r>
+            <w:r>
+              <w:rPr>
+                <w:noProof/>
+                <w:webHidden/>
+              </w:rPr>
+              <w:fldChar w:fldCharType="end"/>
+            </w:r>
+          </w:hyperlink>
+        </w:p>
+        <w:p>
+          <w:pPr>
+            <w:pStyle w:val="TOC2"/>
+            <w:tabs>
+              <w:tab w:val="right" w:leader="dot" w:pos="9016"/>
+            </w:tabs>
+            <w:rPr>
+              <w:rFonts w:eastAsiaTheme="minorEastAsia"/>
+              <w:noProof/>
+              <w:lang w:eastAsia="en-FI"/>
+            </w:rPr>
+          </w:pPr>
+          <w:hyperlink w:anchor="_Toc70418903" w:history="1">
+            <w:r>
+              <w:rPr>
+                <w:rStyle w:val="Hyperlink"/>
+                <w:b/>
+                <w:bCs/>
+                <w:noProof/>
+                <w:lang w:val="fi-FI"/>
+              </w:rPr>
+              <w:t>Projektissa käytettyjen lisämateriaalien lähteet:</w:t>
+            </w:r>
+            <w:r>
+              <w:rPr>
+                <w:noProof/>
+                <w:webHidden/>
+              </w:rPr>
+              <w:tab/>
+            </w:r>
+            <w:r>
+              <w:rPr>
+                <w:noProof/>
+                <w:webHidden/>
+              </w:rPr>
+              <w:fldChar w:fldCharType="begin"/>
+            </w:r>
+            <w:r>
+              <w:rPr>
+                <w:noProof/>
+                <w:webHidden/>
+              </w:rPr>
+              <w:instrText xml:space="preserve"> PAGEREF _Toc70418903 \h </w:instrText>
+            </w:r>
+            <w:r>
+              <w:rPr>
+                <w:noProof/>
+                <w:webHidden/>
+              </w:rPr>
+            </w:r>
+            <w:r>
+              <w:rPr>
+                <w:noProof/>
+                <w:webHidden/>
+              </w:rPr>
+              <w:fldChar w:fldCharType="separate"/>
+            </w:r>
+            <w:r>
+              <w:rPr>
+                <w:noProof/>
+                <w:webHidden/>
+              </w:rPr>
+              <w:t>7</w:t>
             </w:r>
             <w:r>
               <w:rPr>
@@ -1032,22 +1071,6 @@
     </w:p>
     <w:p>
       <w:pPr>
-        <w:rPr>
-          <w:rFonts w:cstheme="minorHAnsi"/>
-          <w:lang w:val="fi-FI"/>
-        </w:rPr>
-      </w:pPr>
-    </w:p>
-    <w:p>
-      <w:pPr>
-        <w:rPr>
-          <w:rFonts w:cstheme="minorHAnsi"/>
-          <w:lang w:val="fi-FI"/>
-        </w:rPr>
-      </w:pPr>
-    </w:p>
-    <w:p>
-      <w:pPr>
         <w:pStyle w:val="Heading2"/>
         <w:rPr>
           <w:rFonts w:asciiTheme="minorHAnsi" w:hAnsiTheme="minorHAnsi" w:cstheme="minorHAnsi"/>
@@ -1056,7 +1079,7 @@
           <w:lang w:val="fi-FI"/>
         </w:rPr>
       </w:pPr>
-      <w:bookmarkStart w:id="0" w:name="_Toc68859621"/>
+      <w:bookmarkStart w:id="0" w:name="_Toc70418897"/>
       <w:r>
         <w:rPr>
           <w:rFonts w:asciiTheme="minorHAnsi" w:hAnsiTheme="minorHAnsi" w:cstheme="minorHAnsi"/>
@@ -1064,6 +1087,7 @@
           <w:bCs/>
           <w:lang w:val="fi-FI"/>
         </w:rPr>
+        <w:lastRenderedPageBreak/>
         <w:t>Projektin kuvaus</w:t>
       </w:r>
       <w:bookmarkEnd w:id="0"/>
@@ -1156,7 +1180,21 @@
           <w:rFonts w:cstheme="minorHAnsi"/>
           <w:lang w:val="fi-FI"/>
         </w:rPr>
-        <w:t>Peli on pelattavissa Itch.iossa:</w:t>
+        <w:t>Peli</w:t>
+      </w:r>
+      <w:r>
+        <w:rPr>
+          <w:rFonts w:cstheme="minorHAnsi"/>
+          <w:lang w:val="fi-FI"/>
+        </w:rPr>
+        <w:t>n WebGL-versio</w:t>
+      </w:r>
+      <w:r>
+        <w:rPr>
+          <w:rFonts w:cstheme="minorHAnsi"/>
+          <w:lang w:val="fi-FI"/>
+        </w:rPr>
+        <w:t xml:space="preserve"> on pelattavissa Itch.iossa:</w:t>
       </w:r>
     </w:p>
     <w:p>
@@ -1307,7 +1345,23 @@
             <w:rFonts w:cstheme="minorHAnsi"/>
             <w:lang w:val="fi-FI"/>
           </w:rPr>
-          <w:t>https://github.com/iBicha/UnityYoutubePlayer</w:t>
+          <w:t>https://github.com/iBi</w:t>
+        </w:r>
+        <w:r>
+          <w:rPr>
+            <w:rStyle w:val="Hyperlink"/>
+            <w:rFonts w:cstheme="minorHAnsi"/>
+            <w:lang w:val="fi-FI"/>
+          </w:rPr>
+          <w:t>c</w:t>
+        </w:r>
+        <w:r>
+          <w:rPr>
+            <w:rStyle w:val="Hyperlink"/>
+            <w:rFonts w:cstheme="minorHAnsi"/>
+            <w:lang w:val="fi-FI"/>
+          </w:rPr>
+          <w:t>ha/UnityYoutubePlayer</w:t>
         </w:r>
       </w:hyperlink>
     </w:p>
@@ -1332,7 +1386,23 @@
             <w:rFonts w:cstheme="minorHAnsi"/>
             <w:lang w:val="fi-FI"/>
           </w:rPr>
-          <w:t>https://ytp-ld.herokuapp.com</w:t>
+          <w:t>htt</w:t>
+        </w:r>
+        <w:r>
+          <w:rPr>
+            <w:rStyle w:val="Hyperlink"/>
+            <w:rFonts w:cstheme="minorHAnsi"/>
+            <w:lang w:val="fi-FI"/>
+          </w:rPr>
+          <w:t>p</w:t>
+        </w:r>
+        <w:r>
+          <w:rPr>
+            <w:rStyle w:val="Hyperlink"/>
+            <w:rFonts w:cstheme="minorHAnsi"/>
+            <w:lang w:val="fi-FI"/>
+          </w:rPr>
+          <w:t>s://ytp-ld.herokuapp.com</w:t>
         </w:r>
       </w:hyperlink>
       <w:r>
@@ -1355,70 +1425,155 @@
       <w:pPr>
         <w:pStyle w:val="Heading2"/>
         <w:rPr>
+          <w:rFonts w:asciiTheme="minorHAnsi" w:hAnsiTheme="minorHAnsi" w:cstheme="minorHAnsi"/>
           <w:b/>
           <w:bCs/>
           <w:lang w:val="fi-FI"/>
         </w:rPr>
       </w:pPr>
-      <w:bookmarkStart w:id="1" w:name="_Toc68859622"/>
-      <w:r>
-        <w:rPr>
+      <w:bookmarkStart w:id="1" w:name="_Toc70418898"/>
+      <w:r>
+        <w:rPr>
+          <w:rFonts w:asciiTheme="minorHAnsi" w:hAnsiTheme="minorHAnsi" w:cstheme="minorHAnsi"/>
           <w:b/>
           <w:bCs/>
           <w:lang w:val="fi-FI"/>
         </w:rPr>
-        <w:t>Projektin 3D</w:t>
-      </w:r>
-      <w:r>
-        <w:rPr>
+        <w:t>Paikallinen Moninpeli</w:t>
+      </w:r>
+      <w:bookmarkEnd w:id="1"/>
+    </w:p>
+    <w:p>
+      <w:pPr>
+        <w:rPr>
+          <w:rFonts w:cstheme="minorHAnsi"/>
+          <w:lang w:val="fi-FI"/>
+        </w:rPr>
+      </w:pPr>
+      <w:r>
+        <w:rPr>
+          <w:rFonts w:cstheme="minorHAnsi"/>
+          <w:lang w:val="fi-FI"/>
+        </w:rPr>
+        <w:t>Pelin .exe-versiota voi pelata paikallisesti moninpelinä samalta koneelta. Kun pelaajat ovat setup-menussa, voi peliin osallistua neljä muuta pelaajaa, eli yhteensä viisi. Pelissä, pelaajat vuorottelevat ja vastaavat pyörittämäänsä kysymykseensä vuorollaan.</w:t>
+      </w:r>
+    </w:p>
+    <w:p>
+      <w:pPr>
+        <w:rPr>
+          <w:rFonts w:cstheme="minorHAnsi"/>
+          <w:lang w:val="fi-FI"/>
+        </w:rPr>
+      </w:pPr>
+    </w:p>
+    <w:p>
+      <w:pPr>
+        <w:rPr>
+          <w:rFonts w:cstheme="minorHAnsi"/>
+          <w:lang w:val="fi-FI"/>
+        </w:rPr>
+      </w:pPr>
+    </w:p>
+    <w:p>
+      <w:pPr>
+        <w:pStyle w:val="Heading2"/>
+        <w:rPr>
+          <w:rFonts w:asciiTheme="minorHAnsi" w:hAnsiTheme="minorHAnsi" w:cstheme="minorHAnsi"/>
           <w:b/>
           <w:bCs/>
           <w:lang w:val="fi-FI"/>
         </w:rPr>
-        <w:t>-</w:t>
-      </w:r>
-      <w:r>
-        <w:rPr>
+      </w:pPr>
+      <w:bookmarkStart w:id="2" w:name="_Toc70418899"/>
+      <w:r>
+        <w:rPr>
+          <w:rFonts w:asciiTheme="minorHAnsi" w:hAnsiTheme="minorHAnsi" w:cstheme="minorHAnsi"/>
           <w:b/>
           <w:bCs/>
           <w:lang w:val="fi-FI"/>
         </w:rPr>
-        <w:t>m</w:t>
-      </w:r>
-      <w:r>
-        <w:rPr>
+        <w:t>Projektin 3D</w:t>
+      </w:r>
+      <w:r>
+        <w:rPr>
+          <w:rFonts w:asciiTheme="minorHAnsi" w:hAnsiTheme="minorHAnsi" w:cstheme="minorHAnsi"/>
           <w:b/>
           <w:bCs/>
           <w:lang w:val="fi-FI"/>
         </w:rPr>
+        <w:t>-</w:t>
+      </w:r>
+      <w:r>
+        <w:rPr>
+          <w:rFonts w:asciiTheme="minorHAnsi" w:hAnsiTheme="minorHAnsi" w:cstheme="minorHAnsi"/>
+          <w:b/>
+          <w:bCs/>
+          <w:lang w:val="fi-FI"/>
+        </w:rPr>
+        <w:t>m</w:t>
+      </w:r>
+      <w:r>
+        <w:rPr>
+          <w:rFonts w:asciiTheme="minorHAnsi" w:hAnsiTheme="minorHAnsi" w:cstheme="minorHAnsi"/>
+          <w:b/>
+          <w:bCs/>
+          <w:lang w:val="fi-FI"/>
+        </w:rPr>
         <w:t>allinnus</w:t>
       </w:r>
-      <w:bookmarkEnd w:id="1"/>
-    </w:p>
-    <w:p>
-      <w:pPr>
-        <w:rPr>
-          <w:rFonts w:cstheme="minorHAnsi"/>
-          <w:lang w:val="fi-FI"/>
-        </w:rPr>
-      </w:pPr>
-    </w:p>
-    <w:p>
-      <w:pPr>
-        <w:rPr>
-          <w:lang w:val="fi-FI"/>
-        </w:rPr>
-      </w:pPr>
-      <w:r>
-        <w:rPr>
-          <w:lang w:val="fi-FI"/>
-        </w:rPr>
+      <w:bookmarkEnd w:id="2"/>
+    </w:p>
+    <w:p>
+      <w:pPr>
+        <w:rPr>
+          <w:rFonts w:cstheme="minorHAnsi"/>
+          <w:lang w:val="fi-FI"/>
+        </w:rPr>
+      </w:pPr>
+    </w:p>
+    <w:p>
+      <w:pPr>
+        <w:rPr>
+          <w:rFonts w:cstheme="minorHAnsi"/>
+          <w:lang w:val="fi-FI"/>
+        </w:rPr>
+      </w:pPr>
+      <w:r>
+        <w:rPr>
+          <w:rFonts w:cstheme="minorHAnsi"/>
+          <w:lang w:val="fi-FI"/>
+        </w:rPr>
+        <w:t>Projektissa on monenlaista 3D-mallia.</w:t>
+      </w:r>
+    </w:p>
+    <w:p>
+      <w:pPr>
+        <w:rPr>
+          <w:rFonts w:cstheme="minorHAnsi"/>
+          <w:lang w:val="fi-FI"/>
+        </w:rPr>
+      </w:pPr>
+    </w:p>
+    <w:p>
+      <w:pPr>
+        <w:rPr>
+          <w:rFonts w:cstheme="minorHAnsi"/>
+          <w:lang w:val="fi-FI"/>
+        </w:rPr>
+      </w:pPr>
+      <w:r>
+        <w:rPr>
+          <w:rFonts w:cstheme="minorHAnsi"/>
+          <w:lang w:val="fi-FI"/>
+        </w:rPr>
+        <w:lastRenderedPageBreak/>
         <w:t>Käytin verhon 3D-mallintamiseen Blender Gurun tutoriaalia:</w:t>
       </w:r>
     </w:p>
     <w:p>
       <w:pPr>
         <w:rPr>
+          <w:rFonts w:cstheme="minorHAnsi"/>
           <w:lang w:val="fi-FI"/>
         </w:rPr>
       </w:pPr>
@@ -1426,6 +1581,7 @@
         <w:r>
           <w:rPr>
             <w:rStyle w:val="Hyperlink"/>
+            <w:rFonts w:cstheme="minorHAnsi"/>
             <w:lang w:val="fi-FI"/>
           </w:rPr>
           <w:t>How to Make Realistic Curtains in Blender (Tutorial)</w:t>
@@ -1433,6 +1589,7 @@
       </w:hyperlink>
       <w:r>
         <w:rPr>
+          <w:rFonts w:cstheme="minorHAnsi"/>
           <w:lang w:val="fi-FI"/>
         </w:rPr>
         <w:t xml:space="preserve"> </w:t>
@@ -1441,15 +1598,16 @@
     <w:p>
       <w:pPr>
         <w:rPr>
-          <w:lang w:val="fi-FI"/>
-        </w:rPr>
-      </w:pPr>
-      <w:r>
-        <w:rPr>
-          <w:noProof/>
-          <w:lang w:val="fi-FI"/>
-        </w:rPr>
-        <w:lastRenderedPageBreak/>
+          <w:rFonts w:cstheme="minorHAnsi"/>
+          <w:lang w:val="fi-FI"/>
+        </w:rPr>
+      </w:pPr>
+      <w:r>
+        <w:rPr>
+          <w:rFonts w:cstheme="minorHAnsi"/>
+          <w:noProof/>
+          <w:lang w:val="fi-FI"/>
+        </w:rPr>
         <w:drawing>
           <wp:inline distT="0" distB="0" distL="0" distR="0" wp14:anchorId="34ADBE3A" wp14:editId="08678DFE">
             <wp:extent cx="5731510" cy="3054350"/>
@@ -1490,68 +1648,6 @@
     <w:p>
       <w:pPr>
         <w:rPr>
-          <w:lang w:val="fi-FI"/>
-        </w:rPr>
-      </w:pPr>
-    </w:p>
-    <w:p>
-      <w:pPr>
-        <w:rPr>
-          <w:lang w:val="fi-FI"/>
-        </w:rPr>
-      </w:pPr>
-    </w:p>
-    <w:p>
-      <w:pPr>
-        <w:rPr>
-          <w:lang w:val="fi-FI"/>
-        </w:rPr>
-      </w:pPr>
-    </w:p>
-    <w:p>
-      <w:pPr>
-        <w:pStyle w:val="Heading2"/>
-        <w:rPr>
-          <w:b/>
-          <w:bCs/>
-          <w:lang w:val="fi-FI"/>
-        </w:rPr>
-      </w:pPr>
-      <w:bookmarkStart w:id="2" w:name="_Toc68859623"/>
-      <w:r>
-        <w:rPr>
-          <w:b/>
-          <w:bCs/>
-          <w:lang w:val="fi-FI"/>
-        </w:rPr>
-        <w:t xml:space="preserve">Paikallinen </w:t>
-      </w:r>
-      <w:r>
-        <w:rPr>
-          <w:b/>
-          <w:bCs/>
-          <w:lang w:val="fi-FI"/>
-        </w:rPr>
-        <w:t>Moninpeli</w:t>
-      </w:r>
-      <w:bookmarkEnd w:id="2"/>
-    </w:p>
-    <w:p>
-      <w:pPr>
-        <w:rPr>
-          <w:lang w:val="fi-FI"/>
-        </w:rPr>
-      </w:pPr>
-      <w:r>
-        <w:rPr>
-          <w:lang w:val="fi-FI"/>
-        </w:rPr>
-        <w:t>Pelin .exe-versiota voi pelata paikallisesti moninpelinä samalta koneelta.</w:t>
-      </w:r>
-    </w:p>
-    <w:p>
-      <w:pPr>
-        <w:rPr>
           <w:rFonts w:cstheme="minorHAnsi"/>
           <w:lang w:val="fi-FI"/>
         </w:rPr>
@@ -1575,7 +1671,7 @@
           <w:lang w:val="fi-FI"/>
         </w:rPr>
       </w:pPr>
-      <w:bookmarkStart w:id="3" w:name="_Toc68859624"/>
+      <w:bookmarkStart w:id="3" w:name="_Toc70418900"/>
       <w:r>
         <w:rPr>
           <w:rFonts w:asciiTheme="minorHAnsi" w:hAnsiTheme="minorHAnsi" w:cstheme="minorHAnsi"/>
@@ -1620,33 +1716,96 @@
     </w:p>
     <w:p>
       <w:pPr>
-        <w:pStyle w:val="Heading2"/>
-        <w:rPr>
-          <w:noProof/>
-          <w:lang w:val="en-US"/>
-        </w:rPr>
-      </w:pPr>
-      <w:r>
-        <w:rPr>
-          <w:noProof/>
-          <w:lang w:val="en-US"/>
-        </w:rPr>
-        <w:t>Degrees.json</w:t>
-      </w:r>
-    </w:p>
-    <w:p>
-      <w:pPr>
-        <w:rPr>
-          <w:b/>
-          <w:bCs/>
-          <w:noProof/>
-          <w:lang w:val="en-US"/>
-        </w:rPr>
-      </w:pPr>
-    </w:p>
-    <w:p>
-      <w:pPr>
-        <w:rPr>
+        <w:pStyle w:val="Heading3"/>
+        <w:rPr>
+          <w:noProof/>
+          <w:lang w:val="en-US"/>
+        </w:rPr>
+      </w:pPr>
+      <w:bookmarkStart w:id="4" w:name="_Toc70418901"/>
+      <w:r>
+        <w:rPr>
+          <w:noProof/>
+          <w:lang w:val="en-US"/>
+        </w:rPr>
+        <w:t>d</w:t>
+      </w:r>
+      <w:r>
+        <w:rPr>
+          <w:noProof/>
+          <w:lang w:val="en-US"/>
+        </w:rPr>
+        <w:t>egrees.json</w:t>
+      </w:r>
+      <w:bookmarkEnd w:id="4"/>
+    </w:p>
+    <w:p>
+      <w:pPr>
+        <w:rPr>
+          <w:lang w:val="en-US"/>
+        </w:rPr>
+      </w:pPr>
+      <w:r>
+        <w:rPr>
+          <w:rFonts w:cstheme="minorHAnsi"/>
+          <w:lang w:val="fi-FI"/>
+        </w:rPr>
+        <w:t>Sijainti: Resources/JSON/</w:t>
+      </w:r>
+      <w:r>
+        <w:rPr>
+          <w:rFonts w:cstheme="minorHAnsi"/>
+          <w:lang w:val="fi-FI"/>
+        </w:rPr>
+        <w:t>degrees.json</w:t>
+      </w:r>
+    </w:p>
+    <w:p>
+      <w:pPr>
+        <w:rPr>
+          <w:rFonts w:cstheme="minorHAnsi"/>
+          <w:noProof/>
+          <w:lang w:val="en-US"/>
+        </w:rPr>
+      </w:pPr>
+      <w:r>
+        <w:rPr>
+          <w:rFonts w:cstheme="minorHAnsi"/>
+          <w:noProof/>
+          <w:lang w:val="en-US"/>
+        </w:rPr>
+        <w:t>.</w:t>
+      </w:r>
+      <w:r>
+        <w:rPr>
+          <w:rFonts w:cstheme="minorHAnsi"/>
+          <w:noProof/>
+          <w:lang w:val="en-US"/>
+        </w:rPr>
+        <w:t>json-dokumentti tutkinto-datalle.</w:t>
+      </w:r>
+    </w:p>
+    <w:p>
+      <w:pPr>
+        <w:rPr>
+          <w:rFonts w:cstheme="minorHAnsi"/>
+          <w:noProof/>
+          <w:lang w:val="en-US"/>
+        </w:rPr>
+      </w:pPr>
+      <w:r>
+        <w:rPr>
+          <w:rFonts w:cstheme="minorHAnsi"/>
+          <w:noProof/>
+          <w:lang w:val="en-US"/>
+        </w:rPr>
+        <w:t>Dokumentti sisältää nämä osiot, joiden tehtävä on:</w:t>
+      </w:r>
+    </w:p>
+    <w:p>
+      <w:pPr>
+        <w:rPr>
+          <w:rFonts w:cstheme="minorHAnsi"/>
           <w:b/>
           <w:bCs/>
           <w:i/>
@@ -1657,6 +1816,7 @@
       </w:pPr>
       <w:r>
         <w:rPr>
+          <w:rFonts w:cstheme="minorHAnsi"/>
           <w:b/>
           <w:bCs/>
           <w:i/>
@@ -1664,63 +1824,111 @@
           <w:noProof/>
           <w:lang w:val="en-US"/>
         </w:rPr>
-        <w:t>Characteristics</w:t>
-      </w:r>
-    </w:p>
-    <w:p>
-      <w:pPr>
-        <w:pStyle w:val="ListParagraph"/>
-        <w:numPr>
-          <w:ilvl w:val="0"/>
-          <w:numId w:val="13"/>
-        </w:numPr>
-        <w:rPr>
-          <w:noProof/>
-          <w:lang w:val="en-US"/>
-        </w:rPr>
-      </w:pPr>
-      <w:r>
-        <w:rPr>
-          <w:noProof/>
-          <w:lang w:val="en-US"/>
-        </w:rPr>
-        <w:t>Käy</w:t>
-      </w:r>
-      <w:r>
-        <w:rPr>
-          <w:noProof/>
-          <w:lang w:val="en-US"/>
-        </w:rPr>
-        <w:t xml:space="preserve">tetään pelaajan ominaisuuspiirteiden </w:t>
-      </w:r>
-      <w:r>
-        <w:rPr>
+        <w:t>c</w:t>
+      </w:r>
+      <w:r>
+        <w:rPr>
+          <w:rFonts w:cstheme="minorHAnsi"/>
+          <w:b/>
+          <w:bCs/>
           <w:i/>
           <w:iCs/>
           <w:noProof/>
           <w:lang w:val="en-US"/>
         </w:rPr>
-        <w:t>(characteristics)</w:t>
-      </w:r>
-      <w:r>
-        <w:rPr>
-          <w:noProof/>
-          <w:lang w:val="en-US"/>
-        </w:rPr>
-        <w:t xml:space="preserve"> erittelyyn, jotta oikea pelaajaa kiinnostava ala voidaan löytää. Ominaisuuspiirteitä ovat ja niiden selitys:</w:t>
-      </w:r>
-    </w:p>
-    <w:p>
-      <w:pPr>
-        <w:rPr>
+        <w:t>haracteristics</w:t>
+      </w:r>
+    </w:p>
+    <w:p>
+      <w:pPr>
+        <w:pStyle w:val="ListParagraph"/>
+        <w:ind w:left="0"/>
+        <w:rPr>
+          <w:rFonts w:cstheme="minorHAnsi"/>
+          <w:noProof/>
+          <w:lang w:val="en-US"/>
+        </w:rPr>
+      </w:pPr>
+      <w:r>
+        <w:rPr>
+          <w:rFonts w:cstheme="minorHAnsi"/>
+          <w:noProof/>
+          <w:lang w:val="en-US"/>
+        </w:rPr>
+        <w:t xml:space="preserve">Käytetään pelaajan ominaisuuspiirteiden </w:t>
+      </w:r>
+      <w:r>
+        <w:rPr>
+          <w:rFonts w:cstheme="minorHAnsi"/>
           <w:i/>
           <w:iCs/>
           <w:noProof/>
           <w:lang w:val="en-US"/>
         </w:rPr>
-      </w:pPr>
-      <w:r>
-        <w:rPr>
+        <w:t>(</w:t>
+      </w:r>
+      <w:r>
+        <w:rPr>
+          <w:rFonts w:cstheme="minorHAnsi"/>
+          <w:i/>
+          <w:iCs/>
+          <w:noProof/>
+          <w:lang w:val="en-US"/>
+        </w:rPr>
+        <w:t>projektissa englanniksi “</w:t>
+      </w:r>
+      <w:r>
+        <w:rPr>
+          <w:rFonts w:cstheme="minorHAnsi"/>
+          <w:i/>
+          <w:iCs/>
+          <w:noProof/>
+          <w:lang w:val="en-US"/>
+        </w:rPr>
+        <w:t>characteristics</w:t>
+      </w:r>
+      <w:r>
+        <w:rPr>
+          <w:rFonts w:cstheme="minorHAnsi"/>
+          <w:i/>
+          <w:iCs/>
+          <w:noProof/>
+          <w:lang w:val="en-US"/>
+        </w:rPr>
+        <w:t>”</w:t>
+      </w:r>
+      <w:r>
+        <w:rPr>
+          <w:rFonts w:cstheme="minorHAnsi"/>
+          <w:i/>
+          <w:iCs/>
+          <w:noProof/>
+          <w:lang w:val="en-US"/>
+        </w:rPr>
+        <w:t>)</w:t>
+      </w:r>
+      <w:r>
+        <w:rPr>
+          <w:rFonts w:cstheme="minorHAnsi"/>
+          <w:noProof/>
+          <w:lang w:val="en-US"/>
+        </w:rPr>
+        <w:t xml:space="preserve"> erittelyyn, jotta oikea pelaajaa kiinnostava ala voidaan löytää. Ominaisuuspiirteitä ovat ja niiden selitys:</w:t>
+      </w:r>
+    </w:p>
+    <w:p>
+      <w:pPr>
+        <w:rPr>
+          <w:rFonts w:cstheme="minorHAnsi"/>
+          <w:i/>
+          <w:iCs/>
+          <w:noProof/>
+          <w:lang w:val="en-US"/>
+        </w:rPr>
+      </w:pPr>
+      <w:r>
+        <w:rPr>
+          <w:rFonts w:cstheme="minorHAnsi"/>
           <w:i/>
           <w:iCs/>
           <w:noProof/>
@@ -1737,12 +1945,14 @@
           <w:numId w:val="11"/>
         </w:numPr>
         <w:rPr>
-          <w:noProof/>
-          <w:lang w:val="en-US"/>
-        </w:rPr>
-      </w:pPr>
-      <w:r>
-        <w:rPr>
+          <w:rFonts w:cstheme="minorHAnsi"/>
+          <w:noProof/>
+          <w:lang w:val="en-US"/>
+        </w:rPr>
+      </w:pPr>
+      <w:r>
+        <w:rPr>
+          <w:rFonts w:cstheme="minorHAnsi"/>
           <w:noProof/>
           <w:lang w:val="en-US"/>
         </w:rPr>
@@ -1752,6 +1962,7 @@
     <w:p>
       <w:pPr>
         <w:rPr>
+          <w:rFonts w:cstheme="minorHAnsi"/>
           <w:i/>
           <w:iCs/>
           <w:noProof/>
@@ -1760,6 +1971,7 @@
       </w:pPr>
       <w:r>
         <w:rPr>
+          <w:rFonts w:cstheme="minorHAnsi"/>
           <w:i/>
           <w:iCs/>
           <w:noProof/>
@@ -1776,12 +1988,14 @@
           <w:numId w:val="12"/>
         </w:numPr>
         <w:rPr>
-          <w:noProof/>
-          <w:lang w:val="en-US"/>
-        </w:rPr>
-      </w:pPr>
-      <w:r>
-        <w:rPr>
+          <w:rFonts w:cstheme="minorHAnsi"/>
+          <w:noProof/>
+          <w:lang w:val="en-US"/>
+        </w:rPr>
+      </w:pPr>
+      <w:r>
+        <w:rPr>
+          <w:rFonts w:cstheme="minorHAnsi"/>
           <w:noProof/>
           <w:lang w:val="en-US"/>
         </w:rPr>
@@ -1796,22 +2010,24 @@
           <w:numId w:val="12"/>
         </w:numPr>
         <w:rPr>
-          <w:noProof/>
-          <w:lang w:val="en-US"/>
-        </w:rPr>
-      </w:pPr>
-      <w:r>
-        <w:rPr>
-          <w:noProof/>
-          <w:lang w:val="en-US"/>
-        </w:rPr>
-        <w:lastRenderedPageBreak/>
+          <w:rFonts w:cstheme="minorHAnsi"/>
+          <w:noProof/>
+          <w:lang w:val="en-US"/>
+        </w:rPr>
+      </w:pPr>
+      <w:r>
+        <w:rPr>
+          <w:rFonts w:cstheme="minorHAnsi"/>
+          <w:noProof/>
+          <w:lang w:val="en-US"/>
+        </w:rPr>
         <w:t>Esim. Taide-ala</w:t>
       </w:r>
     </w:p>
     <w:p>
       <w:pPr>
         <w:rPr>
+          <w:rFonts w:cstheme="minorHAnsi"/>
           <w:i/>
           <w:iCs/>
           <w:noProof/>
@@ -1820,11 +2036,13 @@
       </w:pPr>
       <w:r>
         <w:rPr>
+          <w:rFonts w:cstheme="minorHAnsi"/>
           <w:i/>
           <w:iCs/>
           <w:noProof/>
           <w:lang w:val="en-US"/>
         </w:rPr>
+        <w:lastRenderedPageBreak/>
         <w:t>entrepreneuric</w:t>
       </w:r>
     </w:p>
@@ -1836,12 +2054,14 @@
           <w:numId w:val="11"/>
         </w:numPr>
         <w:rPr>
-          <w:noProof/>
-          <w:lang w:val="en-US"/>
-        </w:rPr>
-      </w:pPr>
-      <w:r>
-        <w:rPr>
+          <w:rFonts w:cstheme="minorHAnsi"/>
+          <w:noProof/>
+          <w:lang w:val="en-US"/>
+        </w:rPr>
+      </w:pPr>
+      <w:r>
+        <w:rPr>
+          <w:rFonts w:cstheme="minorHAnsi"/>
           <w:noProof/>
           <w:lang w:val="en-US"/>
         </w:rPr>
@@ -1851,6 +2071,7 @@
     <w:p>
       <w:pPr>
         <w:rPr>
+          <w:rFonts w:cstheme="minorHAnsi"/>
           <w:i/>
           <w:iCs/>
           <w:noProof/>
@@ -1859,6 +2080,7 @@
       </w:pPr>
       <w:r>
         <w:rPr>
+          <w:rFonts w:cstheme="minorHAnsi"/>
           <w:i/>
           <w:iCs/>
           <w:noProof/>
@@ -1875,12 +2097,14 @@
           <w:numId w:val="10"/>
         </w:numPr>
         <w:rPr>
-          <w:noProof/>
-          <w:lang w:val="en-US"/>
-        </w:rPr>
-      </w:pPr>
-      <w:r>
-        <w:rPr>
+          <w:rFonts w:cstheme="minorHAnsi"/>
+          <w:noProof/>
+          <w:lang w:val="en-US"/>
+        </w:rPr>
+      </w:pPr>
+      <w:r>
+        <w:rPr>
+          <w:rFonts w:cstheme="minorHAnsi"/>
           <w:noProof/>
           <w:lang w:val="en-US"/>
         </w:rPr>
@@ -1895,12 +2119,14 @@
           <w:numId w:val="10"/>
         </w:numPr>
         <w:rPr>
-          <w:noProof/>
-          <w:lang w:val="en-US"/>
-        </w:rPr>
-      </w:pPr>
-      <w:r>
-        <w:rPr>
+          <w:rFonts w:cstheme="minorHAnsi"/>
+          <w:noProof/>
+          <w:lang w:val="en-US"/>
+        </w:rPr>
+      </w:pPr>
+      <w:r>
+        <w:rPr>
+          <w:rFonts w:cstheme="minorHAnsi"/>
           <w:noProof/>
           <w:lang w:val="en-US"/>
         </w:rPr>
@@ -1910,6 +2136,7 @@
     <w:p>
       <w:pPr>
         <w:rPr>
+          <w:rFonts w:cstheme="minorHAnsi"/>
           <w:i/>
           <w:iCs/>
           <w:noProof/>
@@ -1918,6 +2145,7 @@
       </w:pPr>
       <w:r>
         <w:rPr>
+          <w:rFonts w:cstheme="minorHAnsi"/>
           <w:i/>
           <w:iCs/>
           <w:noProof/>
@@ -1934,12 +2162,14 @@
           <w:numId w:val="9"/>
         </w:numPr>
         <w:rPr>
-          <w:noProof/>
-          <w:lang w:val="en-US"/>
-        </w:rPr>
-      </w:pPr>
-      <w:r>
-        <w:rPr>
+          <w:rFonts w:cstheme="minorHAnsi"/>
+          <w:noProof/>
+          <w:lang w:val="en-US"/>
+        </w:rPr>
+      </w:pPr>
+      <w:r>
+        <w:rPr>
+          <w:rFonts w:cstheme="minorHAnsi"/>
           <w:noProof/>
           <w:lang w:val="en-US"/>
         </w:rPr>
@@ -1954,12 +2184,14 @@
           <w:numId w:val="9"/>
         </w:numPr>
         <w:rPr>
-          <w:noProof/>
-          <w:lang w:val="en-US"/>
-        </w:rPr>
-      </w:pPr>
-      <w:r>
-        <w:rPr>
+          <w:rFonts w:cstheme="minorHAnsi"/>
+          <w:noProof/>
+          <w:lang w:val="en-US"/>
+        </w:rPr>
+      </w:pPr>
+      <w:r>
+        <w:rPr>
+          <w:rFonts w:cstheme="minorHAnsi"/>
           <w:noProof/>
           <w:lang w:val="en-US"/>
         </w:rPr>
@@ -1969,6 +2201,7 @@
     <w:p>
       <w:pPr>
         <w:rPr>
+          <w:rFonts w:cstheme="minorHAnsi"/>
           <w:i/>
           <w:iCs/>
           <w:noProof/>
@@ -1977,6 +2210,7 @@
       </w:pPr>
       <w:r>
         <w:rPr>
+          <w:rFonts w:cstheme="minorHAnsi"/>
           <w:i/>
           <w:iCs/>
           <w:noProof/>
@@ -1993,23 +2227,18 @@
           <w:numId w:val="8"/>
         </w:numPr>
         <w:rPr>
-          <w:noProof/>
-          <w:lang w:val="en-US"/>
-        </w:rPr>
-      </w:pPr>
-      <w:r>
-        <w:rPr>
-          <w:noProof/>
-          <w:lang w:val="en-US"/>
-        </w:rPr>
-        <w:t>Osaat suunnitella ja toteuttaa monimutkaisia rakenteita, kuten sähköpiirejä tai sovelluksia, yksin tai tiimissä.</w:t>
-      </w:r>
-      <w:r>
-        <w:rPr>
-          <w:noProof/>
-          <w:lang w:val="en-US"/>
-        </w:rPr>
-        <w:t xml:space="preserve"> Osaat mm. toteutaa suunnitelmia, aikatauluttaa ja budjetoida.</w:t>
+          <w:rFonts w:cstheme="minorHAnsi"/>
+          <w:noProof/>
+          <w:lang w:val="en-US"/>
+        </w:rPr>
+      </w:pPr>
+      <w:r>
+        <w:rPr>
+          <w:rFonts w:cstheme="minorHAnsi"/>
+          <w:noProof/>
+          <w:lang w:val="en-US"/>
+        </w:rPr>
+        <w:t>Osaat suunnitella ja toteuttaa monimutkaisia rakenteita, kuten sähköpiirejä tai sovelluksia, yksin tai tiimissä. Osaat mm. toteutaa suunnitelmia, aikatauluttaa ja budjetoida.</w:t>
       </w:r>
     </w:p>
     <w:p>
@@ -2020,12 +2249,14 @@
           <w:numId w:val="8"/>
         </w:numPr>
         <w:rPr>
-          <w:noProof/>
-          <w:lang w:val="en-US"/>
-        </w:rPr>
-      </w:pPr>
-      <w:r>
-        <w:rPr>
+          <w:rFonts w:cstheme="minorHAnsi"/>
+          <w:noProof/>
+          <w:lang w:val="en-US"/>
+        </w:rPr>
+      </w:pPr>
+      <w:r>
+        <w:rPr>
+          <w:rFonts w:cstheme="minorHAnsi"/>
           <w:noProof/>
           <w:lang w:val="en-US"/>
         </w:rPr>
@@ -2035,6 +2266,7 @@
     <w:p>
       <w:pPr>
         <w:rPr>
+          <w:rFonts w:cstheme="minorHAnsi"/>
           <w:i/>
           <w:iCs/>
           <w:noProof/>
@@ -2043,6 +2275,7 @@
       </w:pPr>
       <w:r>
         <w:rPr>
+          <w:rFonts w:cstheme="minorHAnsi"/>
           <w:i/>
           <w:iCs/>
           <w:noProof/>
@@ -2059,12 +2292,14 @@
           <w:numId w:val="8"/>
         </w:numPr>
         <w:rPr>
-          <w:noProof/>
-          <w:lang w:val="en-US"/>
-        </w:rPr>
-      </w:pPr>
-      <w:r>
-        <w:rPr>
+          <w:rFonts w:cstheme="minorHAnsi"/>
+          <w:noProof/>
+          <w:lang w:val="en-US"/>
+        </w:rPr>
+      </w:pPr>
+      <w:r>
+        <w:rPr>
+          <w:rFonts w:cstheme="minorHAnsi"/>
           <w:noProof/>
           <w:lang w:val="en-US"/>
         </w:rPr>
@@ -2079,12 +2314,14 @@
           <w:numId w:val="8"/>
         </w:numPr>
         <w:rPr>
-          <w:noProof/>
-          <w:lang w:val="en-US"/>
-        </w:rPr>
-      </w:pPr>
-      <w:r>
-        <w:rPr>
+          <w:rFonts w:cstheme="minorHAnsi"/>
+          <w:noProof/>
+          <w:lang w:val="en-US"/>
+        </w:rPr>
+      </w:pPr>
+      <w:r>
+        <w:rPr>
+          <w:rFonts w:cstheme="minorHAnsi"/>
           <w:noProof/>
           <w:lang w:val="en-US"/>
         </w:rPr>
@@ -2094,6 +2331,7 @@
     <w:p>
       <w:pPr>
         <w:rPr>
+          <w:rFonts w:cstheme="minorHAnsi"/>
           <w:i/>
           <w:iCs/>
           <w:noProof/>
@@ -2102,6 +2340,7 @@
       </w:pPr>
       <w:r>
         <w:rPr>
+          <w:rFonts w:cstheme="minorHAnsi"/>
           <w:i/>
           <w:iCs/>
           <w:noProof/>
@@ -2118,12 +2357,14 @@
           <w:numId w:val="7"/>
         </w:numPr>
         <w:rPr>
-          <w:noProof/>
-          <w:lang w:val="en-US"/>
-        </w:rPr>
-      </w:pPr>
-      <w:r>
-        <w:rPr>
+          <w:rFonts w:cstheme="minorHAnsi"/>
+          <w:noProof/>
+          <w:lang w:val="en-US"/>
+        </w:rPr>
+      </w:pPr>
+      <w:r>
+        <w:rPr>
+          <w:rFonts w:cstheme="minorHAnsi"/>
           <w:noProof/>
           <w:lang w:val="en-US"/>
         </w:rPr>
@@ -2138,12 +2379,14 @@
           <w:numId w:val="7"/>
         </w:numPr>
         <w:rPr>
-          <w:noProof/>
-          <w:lang w:val="en-US"/>
-        </w:rPr>
-      </w:pPr>
-      <w:r>
-        <w:rPr>
+          <w:rFonts w:cstheme="minorHAnsi"/>
+          <w:noProof/>
+          <w:lang w:val="en-US"/>
+        </w:rPr>
+      </w:pPr>
+      <w:r>
+        <w:rPr>
+          <w:rFonts w:cstheme="minorHAnsi"/>
           <w:noProof/>
           <w:lang w:val="en-US"/>
         </w:rPr>
@@ -2153,6 +2396,7 @@
     <w:p>
       <w:pPr>
         <w:rPr>
+          <w:rFonts w:cstheme="minorHAnsi"/>
           <w:i/>
           <w:iCs/>
           <w:noProof/>
@@ -2161,6 +2405,7 @@
       </w:pPr>
       <w:r>
         <w:rPr>
+          <w:rFonts w:cstheme="minorHAnsi"/>
           <w:i/>
           <w:iCs/>
           <w:noProof/>
@@ -2177,23 +2422,18 @@
           <w:numId w:val="7"/>
         </w:numPr>
         <w:rPr>
-          <w:noProof/>
-          <w:lang w:val="en-US"/>
-        </w:rPr>
-      </w:pPr>
-      <w:r>
-        <w:rPr>
-          <w:noProof/>
-          <w:lang w:val="en-US"/>
-        </w:rPr>
-        <w:t>Hoidat hommat yhdessä muiden kanssa. Tykkäät työskennellä muiden kanssa ja olet valmis urhautumaan tiimisi puolesta.</w:t>
-      </w:r>
-      <w:r>
-        <w:rPr>
-          <w:noProof/>
-          <w:lang w:val="en-US"/>
-        </w:rPr>
-        <w:t xml:space="preserve"> </w:t>
+          <w:rFonts w:cstheme="minorHAnsi"/>
+          <w:noProof/>
+          <w:lang w:val="en-US"/>
+        </w:rPr>
+      </w:pPr>
+      <w:r>
+        <w:rPr>
+          <w:rFonts w:cstheme="minorHAnsi"/>
+          <w:noProof/>
+          <w:lang w:val="en-US"/>
+        </w:rPr>
+        <w:t xml:space="preserve">Hoidat hommat yhdessä muiden kanssa. Tykkäät työskennellä muiden kanssa ja olet valmis urhautumaan tiimisi puolesta. </w:t>
       </w:r>
     </w:p>
     <w:p>
@@ -2204,12 +2444,14 @@
           <w:numId w:val="7"/>
         </w:numPr>
         <w:rPr>
-          <w:noProof/>
-          <w:lang w:val="en-US"/>
-        </w:rPr>
-      </w:pPr>
-      <w:r>
-        <w:rPr>
+          <w:rFonts w:cstheme="minorHAnsi"/>
+          <w:noProof/>
+          <w:lang w:val="en-US"/>
+        </w:rPr>
+      </w:pPr>
+      <w:r>
+        <w:rPr>
+          <w:rFonts w:cstheme="minorHAnsi"/>
           <w:noProof/>
           <w:lang w:val="en-US"/>
         </w:rPr>
@@ -2219,6 +2461,7 @@
     <w:p>
       <w:pPr>
         <w:rPr>
+          <w:rFonts w:cstheme="minorHAnsi"/>
           <w:i/>
           <w:iCs/>
           <w:noProof/>
@@ -2229,6 +2472,7 @@
     <w:p>
       <w:pPr>
         <w:rPr>
+          <w:rFonts w:cstheme="minorHAnsi"/>
           <w:b/>
           <w:bCs/>
           <w:i/>
@@ -2239,6 +2483,7 @@
       </w:pPr>
       <w:r>
         <w:rPr>
+          <w:rFonts w:cstheme="minorHAnsi"/>
           <w:b/>
           <w:bCs/>
           <w:i/>
@@ -2246,20 +2491,51 @@
           <w:noProof/>
           <w:lang w:val="en-US"/>
         </w:rPr>
-        <w:t>example</w:t>
-      </w:r>
-    </w:p>
-    <w:p>
-      <w:pPr>
-        <w:rPr>
+        <w:t>E</w:t>
+      </w:r>
+      <w:r>
+        <w:rPr>
+          <w:rFonts w:cstheme="minorHAnsi"/>
+          <w:b/>
+          <w:bCs/>
           <w:i/>
           <w:iCs/>
           <w:noProof/>
           <w:lang w:val="en-US"/>
         </w:rPr>
-      </w:pPr>
-      <w:r>
-        <w:rPr>
+        <w:t>xample</w:t>
+      </w:r>
+    </w:p>
+    <w:p>
+      <w:pPr>
+        <w:rPr>
+          <w:rFonts w:cstheme="minorHAnsi"/>
+          <w:noProof/>
+          <w:lang w:val="en-US"/>
+        </w:rPr>
+      </w:pPr>
+      <w:r>
+        <w:rPr>
+          <w:rFonts w:cstheme="minorHAnsi"/>
+          <w:noProof/>
+          <w:lang w:val="en-US"/>
+        </w:rPr>
+        <w:t>Esimerkki opiskelijasta, joka on löytänyt alan ja hänen tarinaansa. Esimerkkeinä käytetään menestykkäitä ja erilaisia ihmisiä, sukupuolesta huolimatta.</w:t>
+      </w:r>
+    </w:p>
+    <w:p>
+      <w:pPr>
+        <w:rPr>
+          <w:rFonts w:cstheme="minorHAnsi"/>
+          <w:i/>
+          <w:iCs/>
+          <w:noProof/>
+          <w:lang w:val="en-US"/>
+        </w:rPr>
+      </w:pPr>
+      <w:r>
+        <w:rPr>
+          <w:rFonts w:cstheme="minorHAnsi"/>
           <w:i/>
           <w:iCs/>
           <w:noProof/>
@@ -2276,28 +2552,24 @@
           <w:numId w:val="7"/>
         </w:numPr>
         <w:rPr>
-          <w:noProof/>
-          <w:lang w:val="en-US"/>
-        </w:rPr>
-      </w:pPr>
-      <w:r>
-        <w:rPr>
-          <w:noProof/>
-          <w:lang w:val="en-US"/>
-        </w:rPr>
-        <w:t>Otsikkokuva esimerkki</w:t>
-      </w:r>
-      <w:r>
-        <w:rPr>
-          <w:noProof/>
-          <w:lang w:val="en-US"/>
-        </w:rPr>
-        <w:t>tekijälle, kuten vaikka poseerauskuva yrittäjästä.</w:t>
-      </w:r>
-    </w:p>
-    <w:p>
-      <w:pPr>
-        <w:rPr>
+          <w:rFonts w:cstheme="minorHAnsi"/>
+          <w:noProof/>
+          <w:lang w:val="en-US"/>
+        </w:rPr>
+      </w:pPr>
+      <w:r>
+        <w:rPr>
+          <w:rFonts w:cstheme="minorHAnsi"/>
+          <w:noProof/>
+          <w:lang w:val="en-US"/>
+        </w:rPr>
+        <w:t>Otsikkokuva esimerkkitekijälle, kuten vaikka poseerauskuva yrittäjästä.</w:t>
+      </w:r>
+    </w:p>
+    <w:p>
+      <w:pPr>
+        <w:rPr>
+          <w:rFonts w:cstheme="minorHAnsi"/>
           <w:i/>
           <w:iCs/>
           <w:noProof/>
@@ -2306,6 +2578,7 @@
       </w:pPr>
       <w:r>
         <w:rPr>
+          <w:rFonts w:cstheme="minorHAnsi"/>
           <w:i/>
           <w:iCs/>
           <w:noProof/>
@@ -2322,12 +2595,14 @@
           <w:numId w:val="7"/>
         </w:numPr>
         <w:rPr>
-          <w:noProof/>
-          <w:lang w:val="en-US"/>
-        </w:rPr>
-      </w:pPr>
-      <w:r>
-        <w:rPr>
+          <w:rFonts w:cstheme="minorHAnsi"/>
+          <w:noProof/>
+          <w:lang w:val="en-US"/>
+        </w:rPr>
+      </w:pPr>
+      <w:r>
+        <w:rPr>
+          <w:rFonts w:cstheme="minorHAnsi"/>
           <w:noProof/>
           <w:lang w:val="en-US"/>
         </w:rPr>
@@ -2342,12 +2617,14 @@
           <w:numId w:val="7"/>
         </w:numPr>
         <w:rPr>
-          <w:noProof/>
-          <w:lang w:val="en-US"/>
-        </w:rPr>
-      </w:pPr>
-      <w:r>
-        <w:rPr>
+          <w:rFonts w:cstheme="minorHAnsi"/>
+          <w:noProof/>
+          <w:lang w:val="en-US"/>
+        </w:rPr>
+      </w:pPr>
+      <w:r>
+        <w:rPr>
+          <w:rFonts w:cstheme="minorHAnsi"/>
           <w:noProof/>
           <w:lang w:val="en-US"/>
         </w:rPr>
@@ -2357,38 +2634,6 @@
     <w:p>
       <w:pPr>
         <w:rPr>
-          <w:noProof/>
-          <w:lang w:val="en-US"/>
-        </w:rPr>
-      </w:pPr>
-    </w:p>
-    <w:p>
-      <w:pPr>
-        <w:rPr>
-          <w:noProof/>
-          <w:lang w:val="en-US"/>
-        </w:rPr>
-      </w:pPr>
-    </w:p>
-    <w:p>
-      <w:pPr>
-        <w:rPr>
-          <w:rFonts w:cstheme="minorHAnsi"/>
-          <w:lang w:val="fi-FI"/>
-        </w:rPr>
-      </w:pPr>
-    </w:p>
-    <w:p>
-      <w:pPr>
-        <w:rPr>
-          <w:rFonts w:cstheme="minorHAnsi"/>
-          <w:lang w:val="fi-FI"/>
-        </w:rPr>
-      </w:pPr>
-    </w:p>
-    <w:p>
-      <w:pPr>
-        <w:rPr>
           <w:rFonts w:cstheme="minorHAnsi"/>
           <w:lang w:val="fi-FI"/>
         </w:rPr>
@@ -2402,67 +2647,16 @@
           <w:lang w:val="fi-FI"/>
         </w:rPr>
       </w:pPr>
-      <w:bookmarkStart w:id="4" w:name="_Toc68859625"/>
+      <w:bookmarkStart w:id="5" w:name="_Toc70418902"/>
       <w:r>
         <w:rPr>
           <w:rFonts w:asciiTheme="minorHAnsi" w:hAnsiTheme="minorHAnsi" w:cstheme="minorHAnsi"/>
           <w:lang w:val="fi-FI"/>
         </w:rPr>
-        <w:t>tutkinnot.json</w:t>
-      </w:r>
-      <w:bookmarkEnd w:id="4"/>
-    </w:p>
-    <w:p>
-      <w:pPr>
-        <w:rPr>
-          <w:rFonts w:cstheme="minorHAnsi"/>
-          <w:lang w:val="fi-FI"/>
-        </w:rPr>
-      </w:pPr>
-    </w:p>
-    <w:p>
-      <w:pPr>
-        <w:pStyle w:val="Heading3"/>
-        <w:rPr>
-          <w:rFonts w:asciiTheme="minorHAnsi" w:hAnsiTheme="minorHAnsi" w:cstheme="minorHAnsi"/>
-          <w:lang w:val="fi-FI"/>
-        </w:rPr>
-      </w:pPr>
-      <w:bookmarkStart w:id="5" w:name="_Toc68859626"/>
-      <w:r>
-        <w:rPr>
-          <w:rFonts w:asciiTheme="minorHAnsi" w:hAnsiTheme="minorHAnsi" w:cstheme="minorHAnsi"/>
-          <w:lang w:val="fi-FI"/>
-        </w:rPr>
-        <w:t>alat.json</w:t>
+        <w:lastRenderedPageBreak/>
+        <w:t>kysymykset.json</w:t>
       </w:r>
       <w:bookmarkEnd w:id="5"/>
-    </w:p>
-    <w:p>
-      <w:pPr>
-        <w:rPr>
-          <w:rFonts w:cstheme="minorHAnsi"/>
-          <w:lang w:val="fi-FI"/>
-        </w:rPr>
-      </w:pPr>
-    </w:p>
-    <w:p>
-      <w:pPr>
-        <w:pStyle w:val="Heading3"/>
-        <w:rPr>
-          <w:rFonts w:asciiTheme="minorHAnsi" w:hAnsiTheme="minorHAnsi" w:cstheme="minorHAnsi"/>
-          <w:lang w:val="fi-FI"/>
-        </w:rPr>
-      </w:pPr>
-      <w:bookmarkStart w:id="6" w:name="_Toc68859627"/>
-      <w:r>
-        <w:rPr>
-          <w:rFonts w:asciiTheme="minorHAnsi" w:hAnsiTheme="minorHAnsi" w:cstheme="minorHAnsi"/>
-          <w:lang w:val="fi-FI"/>
-        </w:rPr>
-        <w:t>kysymykset.json</w:t>
-      </w:r>
-      <w:bookmarkEnd w:id="6"/>
     </w:p>
     <w:p>
       <w:pPr>
@@ -2562,89 +2756,41 @@
     </w:p>
     <w:p>
       <w:pPr>
+        <w:rPr>
+          <w:rFonts w:cstheme="minorHAnsi"/>
+          <w:lang w:val="fi-FI"/>
+        </w:rPr>
+      </w:pPr>
+      <w:r>
+        <w:rPr>
+          <w:rFonts w:cstheme="minorHAnsi"/>
+          <w:lang w:val="fi-FI"/>
+        </w:rPr>
+        <w:t>Sijainti: Resources/JSON/Questions/characteristics-questions.json</w:t>
+      </w:r>
+    </w:p>
+    <w:p>
+      <w:pPr>
         <w:pStyle w:val="ListParagraph"/>
         <w:ind w:left="0"/>
         <w:rPr>
           <w:rFonts w:cstheme="minorHAnsi"/>
-          <w:i/>
-          <w:iCs/>
-          <w:lang w:val="fi-FI"/>
-        </w:rPr>
-      </w:pPr>
-      <w:r>
-        <w:rPr>
-          <w:rFonts w:cstheme="minorHAnsi"/>
-          <w:i/>
-          <w:iCs/>
-          <w:lang w:val="fi-FI"/>
-        </w:rPr>
-        <w:t>Ominaisuuskysymykset</w:t>
-      </w:r>
-    </w:p>
-    <w:p>
-      <w:pPr>
-        <w:pStyle w:val="ListParagraph"/>
-        <w:ind w:left="0"/>
-        <w:rPr>
-          <w:rFonts w:cstheme="minorHAnsi"/>
-          <w:lang w:val="fi-FI"/>
-        </w:rPr>
-      </w:pPr>
-      <w:r>
-        <w:rPr>
-          <w:rFonts w:cstheme="minorHAnsi"/>
-          <w:lang w:val="fi-FI"/>
-        </w:rPr>
-        <w:t xml:space="preserve">Sijainti: </w:t>
-      </w:r>
-      <w:r>
-        <w:rPr>
-          <w:rFonts w:cstheme="minorHAnsi"/>
-          <w:lang w:val="fi-FI"/>
-        </w:rPr>
-        <w:t>Resources/JSON/Questions/</w:t>
-      </w:r>
-      <w:r>
-        <w:rPr>
-          <w:rFonts w:cstheme="minorHAnsi"/>
-          <w:lang w:val="fi-FI"/>
-        </w:rPr>
-        <w:t>c</w:t>
-      </w:r>
-      <w:r>
-        <w:rPr>
-          <w:rFonts w:cstheme="minorHAnsi"/>
-          <w:lang w:val="fi-FI"/>
-        </w:rPr>
-        <w:t>haracteristics</w:t>
-      </w:r>
-      <w:r>
-        <w:rPr>
-          <w:rFonts w:cstheme="minorHAnsi"/>
-          <w:lang w:val="fi-FI"/>
-        </w:rPr>
-        <w:t>-q</w:t>
-      </w:r>
-      <w:r>
-        <w:rPr>
-          <w:rFonts w:cstheme="minorHAnsi"/>
-          <w:lang w:val="fi-FI"/>
-        </w:rPr>
-        <w:t>uestion</w:t>
-      </w:r>
-      <w:r>
-        <w:rPr>
-          <w:rFonts w:cstheme="minorHAnsi"/>
-          <w:lang w:val="fi-FI"/>
-        </w:rPr>
-        <w:t>s</w:t>
-      </w:r>
-      <w:r>
-        <w:rPr>
-          <w:rFonts w:cstheme="minorHAnsi"/>
-          <w:lang w:val="fi-FI"/>
-        </w:rPr>
-        <w:t>.json</w:t>
+          <w:lang w:val="fi-FI"/>
+        </w:rPr>
+      </w:pPr>
+      <w:r>
+        <w:rPr>
+          <w:rFonts w:cstheme="minorHAnsi"/>
+          <w:lang w:val="fi-FI"/>
+        </w:rPr>
+        <w:t>Pelajaan luonteenpiirteiden o</w:t>
+      </w:r>
+      <w:r>
+        <w:rPr>
+          <w:rFonts w:cstheme="minorHAnsi"/>
+          <w:lang w:val="fi-FI"/>
+        </w:rPr>
+        <w:t>minaisuuskysymykset</w:t>
       </w:r>
     </w:p>
     <w:p>
@@ -3174,42 +3320,7 @@
           <w:rFonts w:cstheme="minorHAnsi"/>
           <w:lang w:val="fi-FI"/>
         </w:rPr>
-        <w:t xml:space="preserve">Sijainti: </w:t>
-      </w:r>
-      <w:r>
-        <w:rPr>
-          <w:rFonts w:cstheme="minorHAnsi"/>
-          <w:lang w:val="fi-FI"/>
-        </w:rPr>
-        <w:t>Resources/JSON/Questions/</w:t>
-      </w:r>
-      <w:r>
-        <w:rPr>
-          <w:rFonts w:cstheme="minorHAnsi"/>
-          <w:lang w:val="fi-FI"/>
-        </w:rPr>
-        <w:t>industry-q</w:t>
-      </w:r>
-      <w:r>
-        <w:rPr>
-          <w:rFonts w:cstheme="minorHAnsi"/>
-          <w:lang w:val="fi-FI"/>
-        </w:rPr>
-        <w:t>uestion</w:t>
-      </w:r>
-      <w:r>
-        <w:rPr>
-          <w:rFonts w:cstheme="minorHAnsi"/>
-          <w:lang w:val="fi-FI"/>
-        </w:rPr>
-        <w:t>s</w:t>
-      </w:r>
-      <w:r>
-        <w:rPr>
-          <w:rFonts w:cstheme="minorHAnsi"/>
-          <w:lang w:val="fi-FI"/>
-        </w:rPr>
-        <w:t>.json</w:t>
+        <w:t>Sijainti: Resources/JSON/Questions/industry-questions.json</w:t>
       </w:r>
     </w:p>
     <w:p>
@@ -3279,42 +3390,7 @@
           <w:rFonts w:cstheme="minorHAnsi"/>
           <w:lang w:val="fi-FI"/>
         </w:rPr>
-        <w:t xml:space="preserve">Sijainti: </w:t>
-      </w:r>
-      <w:r>
-        <w:rPr>
-          <w:rFonts w:cstheme="minorHAnsi"/>
-          <w:lang w:val="fi-FI"/>
-        </w:rPr>
-        <w:t>Resources/JSON/Questions/</w:t>
-      </w:r>
-      <w:r>
-        <w:rPr>
-          <w:rFonts w:cstheme="minorHAnsi"/>
-          <w:lang w:val="fi-FI"/>
-        </w:rPr>
-        <w:t>tricky-q</w:t>
-      </w:r>
-      <w:r>
-        <w:rPr>
-          <w:rFonts w:cstheme="minorHAnsi"/>
-          <w:lang w:val="fi-FI"/>
-        </w:rPr>
-        <w:t>uestion</w:t>
-      </w:r>
-      <w:r>
-        <w:rPr>
-          <w:rFonts w:cstheme="minorHAnsi"/>
-          <w:lang w:val="fi-FI"/>
-        </w:rPr>
-        <w:t>s</w:t>
-      </w:r>
-      <w:r>
-        <w:rPr>
-          <w:rFonts w:cstheme="minorHAnsi"/>
-          <w:lang w:val="fi-FI"/>
-        </w:rPr>
-        <w:t>.json</w:t>
+        <w:t>Sijainti: Resources/JSON/Questions/tricky-questions.json</w:t>
       </w:r>
     </w:p>
     <w:p>
@@ -3341,7 +3417,6 @@
           <w:iCs/>
           <w:lang w:val="fi-FI"/>
         </w:rPr>
-        <w:lastRenderedPageBreak/>
         <w:t>Kysymyksiä lisätessä h</w:t>
       </w:r>
       <w:r>
@@ -3432,6 +3507,229 @@
         <w:rPr>
           <w:rFonts w:cstheme="minorHAnsi"/>
           <w:lang w:val="fi-FI"/>
+        </w:rPr>
+      </w:pPr>
+    </w:p>
+    <w:p>
+      <w:pPr>
+        <w:rPr>
+          <w:rFonts w:cstheme="minorHAnsi"/>
+          <w:lang w:val="fi-FI"/>
+        </w:rPr>
+      </w:pPr>
+    </w:p>
+    <w:p>
+      <w:pPr>
+        <w:rPr>
+          <w:rFonts w:cstheme="minorHAnsi"/>
+          <w:lang w:val="fi-FI"/>
+        </w:rPr>
+      </w:pPr>
+    </w:p>
+    <w:p>
+      <w:pPr>
+        <w:pStyle w:val="Heading2"/>
+        <w:rPr>
+          <w:b/>
+          <w:bCs/>
+          <w:lang w:val="fi-FI"/>
+        </w:rPr>
+      </w:pPr>
+      <w:bookmarkStart w:id="6" w:name="_Toc70418903"/>
+      <w:r>
+        <w:rPr>
+          <w:b/>
+          <w:bCs/>
+          <w:lang w:val="fi-FI"/>
+        </w:rPr>
+        <w:t>Projektissa käytettyjen lisämateriaalien lähteet:</w:t>
+      </w:r>
+      <w:bookmarkEnd w:id="6"/>
+    </w:p>
+    <w:p>
+      <w:pPr>
+        <w:rPr>
+          <w:rFonts w:cstheme="minorHAnsi"/>
+          <w:lang w:val="fi-FI"/>
+        </w:rPr>
+      </w:pPr>
+    </w:p>
+    <w:p>
+      <w:pPr>
+        <w:rPr>
+          <w:rFonts w:cstheme="minorHAnsi"/>
+          <w:lang w:val="fi-FI"/>
+        </w:rPr>
+      </w:pPr>
+      <w:hyperlink r:id="rId13" w:history="1">
+        <w:r>
+          <w:rPr>
+            <w:rStyle w:val="Hyperlink"/>
+            <w:rFonts w:cstheme="minorHAnsi"/>
+            <w:lang w:val="fi-FI"/>
+          </w:rPr>
+          <w:t>OpenGameArt.org - Ympyrä-spritet hahmojen valitsemiseen</w:t>
+        </w:r>
+      </w:hyperlink>
+    </w:p>
+    <w:p>
+      <w:pPr>
+        <w:rPr>
+          <w:rFonts w:cstheme="minorHAnsi"/>
+          <w:lang w:val="en-US"/>
+        </w:rPr>
+      </w:pPr>
+      <w:hyperlink r:id="rId14" w:history="1">
+        <w:r>
+          <w:rPr>
+            <w:rStyle w:val="Hyperlink"/>
+            <w:rFonts w:cstheme="minorHAnsi"/>
+            <w:lang w:val="en-US"/>
+          </w:rPr>
+          <w:t xml:space="preserve">iBicha, </w:t>
+        </w:r>
+        <w:r>
+          <w:rPr>
+            <w:rStyle w:val="Hyperlink"/>
+            <w:rFonts w:cstheme="minorHAnsi"/>
+            <w:noProof/>
+            <w:lang w:val="en-US"/>
+          </w:rPr>
+          <w:t>UnityYoutube</w:t>
+        </w:r>
+        <w:r>
+          <w:rPr>
+            <w:rStyle w:val="Hyperlink"/>
+            <w:rFonts w:cstheme="minorHAnsi"/>
+            <w:noProof/>
+            <w:lang w:val="en-US"/>
+          </w:rPr>
+          <w:t>P</w:t>
+        </w:r>
+        <w:r>
+          <w:rPr>
+            <w:rStyle w:val="Hyperlink"/>
+            <w:rFonts w:cstheme="minorHAnsi"/>
+            <w:noProof/>
+            <w:lang w:val="en-US"/>
+          </w:rPr>
+          <w:t>layer</w:t>
+        </w:r>
+        <w:r>
+          <w:rPr>
+            <w:rStyle w:val="Hyperlink"/>
+            <w:rFonts w:cstheme="minorHAnsi"/>
+            <w:lang w:val="en-US"/>
+          </w:rPr>
+          <w:t xml:space="preserve"> – </w:t>
+        </w:r>
+        <w:proofErr w:type="spellStart"/>
+        <w:r>
+          <w:rPr>
+            <w:rStyle w:val="Hyperlink"/>
+            <w:rFonts w:cstheme="minorHAnsi"/>
+            <w:lang w:val="en-US"/>
+          </w:rPr>
+          <w:t>P</w:t>
+        </w:r>
+        <w:r>
+          <w:rPr>
+            <w:rStyle w:val="Hyperlink"/>
+            <w:rFonts w:cstheme="minorHAnsi"/>
+            <w:lang w:val="en-US"/>
+          </w:rPr>
+          <w:t>rojektinsisäinen</w:t>
+        </w:r>
+        <w:proofErr w:type="spellEnd"/>
+        <w:r>
+          <w:rPr>
+            <w:rStyle w:val="Hyperlink"/>
+            <w:rFonts w:cstheme="minorHAnsi"/>
+            <w:lang w:val="en-US"/>
+          </w:rPr>
+          <w:t xml:space="preserve"> </w:t>
+        </w:r>
+        <w:proofErr w:type="spellStart"/>
+        <w:r>
+          <w:rPr>
+            <w:rStyle w:val="Hyperlink"/>
+            <w:rFonts w:cstheme="minorHAnsi"/>
+            <w:lang w:val="en-US"/>
+          </w:rPr>
+          <w:t>Youtube-videoiden</w:t>
+        </w:r>
+        <w:proofErr w:type="spellEnd"/>
+        <w:r>
+          <w:rPr>
+            <w:rStyle w:val="Hyperlink"/>
+            <w:rFonts w:cstheme="minorHAnsi"/>
+            <w:lang w:val="en-US"/>
+          </w:rPr>
+          <w:t xml:space="preserve"> </w:t>
+        </w:r>
+        <w:proofErr w:type="spellStart"/>
+        <w:r>
+          <w:rPr>
+            <w:rStyle w:val="Hyperlink"/>
+            <w:rFonts w:cstheme="minorHAnsi"/>
+            <w:lang w:val="en-US"/>
+          </w:rPr>
+          <w:t>toisto</w:t>
+        </w:r>
+        <w:proofErr w:type="spellEnd"/>
+      </w:hyperlink>
+    </w:p>
+    <w:p>
+      <w:pPr>
+        <w:rPr>
+          <w:rFonts w:cstheme="minorHAnsi"/>
+          <w:lang w:val="en-US"/>
+        </w:rPr>
+      </w:pPr>
+      <w:hyperlink r:id="rId15" w:history="1">
+        <w:r>
+          <w:rPr>
+            <w:rStyle w:val="Hyperlink"/>
+            <w:rFonts w:cstheme="minorHAnsi"/>
+            <w:lang w:val="en-US"/>
+          </w:rPr>
+          <w:t xml:space="preserve">Sun </w:t>
+        </w:r>
+        <w:proofErr w:type="spellStart"/>
+        <w:r>
+          <w:rPr>
+            <w:rStyle w:val="Hyperlink"/>
+            <w:rFonts w:cstheme="minorHAnsi"/>
+            <w:lang w:val="en-US"/>
+          </w:rPr>
+          <w:t>Joo</w:t>
+        </w:r>
+        <w:proofErr w:type="spellEnd"/>
+        <w:r>
+          <w:rPr>
+            <w:rStyle w:val="Hyperlink"/>
+            <w:rFonts w:cstheme="minorHAnsi"/>
+            <w:lang w:val="en-US"/>
+          </w:rPr>
+          <w:t xml:space="preserve"> – Keltainen “käynnistä peli” -</w:t>
+        </w:r>
+        <w:proofErr w:type="spellStart"/>
+        <w:r>
+          <w:rPr>
+            <w:rStyle w:val="Hyperlink"/>
+            <w:rFonts w:cstheme="minorHAnsi"/>
+            <w:lang w:val="en-US"/>
+          </w:rPr>
+          <w:t>näppäin</w:t>
+        </w:r>
+        <w:proofErr w:type="spellEnd"/>
+      </w:hyperlink>
+    </w:p>
+    <w:p>
+      <w:pPr>
+        <w:rPr>
+          <w:rFonts w:cstheme="minorHAnsi"/>
+          <w:lang w:val="en-US"/>
         </w:rPr>
       </w:pPr>
     </w:p>
@@ -3673,6 +3971,119 @@
     </w:lvl>
   </w:abstractNum>
   <w:abstractNum w:abstractNumId="2" w15:restartNumberingAfterBreak="0">
+    <w:nsid w:val="23CC0333"/>
+    <w:multiLevelType w:val="hybridMultilevel"/>
+    <w:tmpl w:val="582603A6"/>
+    <w:lvl w:ilvl="0" w:tplc="16D8D3A8">
+      <w:start w:val="15"/>
+      <w:numFmt w:val="bullet"/>
+      <w:lvlText w:val="-"/>
+      <w:lvlJc w:val="left"/>
+      <w:pPr>
+        <w:ind w:left="720" w:hanging="360"/>
+      </w:pPr>
+      <w:rPr>
+        <w:rFonts w:ascii="Calibri" w:eastAsiaTheme="minorHAnsi" w:hAnsi="Calibri" w:cs="Calibri" w:hint="default"/>
+      </w:rPr>
+    </w:lvl>
+    <w:lvl w:ilvl="1" w:tplc="20000003" w:tentative="1">
+      <w:start w:val="1"/>
+      <w:numFmt w:val="bullet"/>
+      <w:lvlText w:val="o"/>
+      <w:lvlJc w:val="left"/>
+      <w:pPr>
+        <w:ind w:left="1440" w:hanging="360"/>
+      </w:pPr>
+      <w:rPr>
+        <w:rFonts w:ascii="Courier New" w:hAnsi="Courier New" w:cs="Courier New" w:hint="default"/>
+      </w:rPr>
+    </w:lvl>
+    <w:lvl w:ilvl="2" w:tplc="20000005" w:tentative="1">
+      <w:start w:val="1"/>
+      <w:numFmt w:val="bullet"/>
+      <w:lvlText w:val=""/>
+      <w:lvlJc w:val="left"/>
+      <w:pPr>
+        <w:ind w:left="2160" w:hanging="360"/>
+      </w:pPr>
+      <w:rPr>
+        <w:rFonts w:ascii="Wingdings" w:hAnsi="Wingdings" w:hint="default"/>
+      </w:rPr>
+    </w:lvl>
+    <w:lvl w:ilvl="3" w:tplc="20000001" w:tentative="1">
+      <w:start w:val="1"/>
+      <w:numFmt w:val="bullet"/>
+      <w:lvlText w:val=""/>
+      <w:lvlJc w:val="left"/>
+      <w:pPr>
+        <w:ind w:left="2880" w:hanging="360"/>
+      </w:pPr>
+      <w:rPr>
+        <w:rFonts w:ascii="Symbol" w:hAnsi="Symbol" w:hint="default"/>
+      </w:rPr>
+    </w:lvl>
+    <w:lvl w:ilvl="4" w:tplc="20000003" w:tentative="1">
+      <w:start w:val="1"/>
+      <w:numFmt w:val="bullet"/>
+      <w:lvlText w:val="o"/>
+      <w:lvlJc w:val="left"/>
+      <w:pPr>
+        <w:ind w:left="3600" w:hanging="360"/>
+      </w:pPr>
+      <w:rPr>
+        <w:rFonts w:ascii="Courier New" w:hAnsi="Courier New" w:cs="Courier New" w:hint="default"/>
+      </w:rPr>
+    </w:lvl>
+    <w:lvl w:ilvl="5" w:tplc="20000005" w:tentative="1">
+      <w:start w:val="1"/>
+      <w:numFmt w:val="bullet"/>
+      <w:lvlText w:val=""/>
+      <w:lvlJc w:val="left"/>
+      <w:pPr>
+        <w:ind w:left="4320" w:hanging="360"/>
+      </w:pPr>
+      <w:rPr>
+        <w:rFonts w:ascii="Wingdings" w:hAnsi="Wingdings" w:hint="default"/>
+      </w:rPr>
+    </w:lvl>
+    <w:lvl w:ilvl="6" w:tplc="20000001" w:tentative="1">
+      <w:start w:val="1"/>
+      <w:numFmt w:val="bullet"/>
+      <w:lvlText w:val=""/>
+      <w:lvlJc w:val="left"/>
+      <w:pPr>
+        <w:ind w:left="5040" w:hanging="360"/>
+      </w:pPr>
+      <w:rPr>
+        <w:rFonts w:ascii="Symbol" w:hAnsi="Symbol" w:hint="default"/>
+      </w:rPr>
+    </w:lvl>
+    <w:lvl w:ilvl="7" w:tplc="20000003" w:tentative="1">
+      <w:start w:val="1"/>
+      <w:numFmt w:val="bullet"/>
+      <w:lvlText w:val="o"/>
+      <w:lvlJc w:val="left"/>
+      <w:pPr>
+        <w:ind w:left="5760" w:hanging="360"/>
+      </w:pPr>
+      <w:rPr>
+        <w:rFonts w:ascii="Courier New" w:hAnsi="Courier New" w:cs="Courier New" w:hint="default"/>
+      </w:rPr>
+    </w:lvl>
+    <w:lvl w:ilvl="8" w:tplc="20000005" w:tentative="1">
+      <w:start w:val="1"/>
+      <w:numFmt w:val="bullet"/>
+      <w:lvlText w:val=""/>
+      <w:lvlJc w:val="left"/>
+      <w:pPr>
+        <w:ind w:left="6480" w:hanging="360"/>
+      </w:pPr>
+      <w:rPr>
+        <w:rFonts w:ascii="Wingdings" w:hAnsi="Wingdings" w:hint="default"/>
+      </w:rPr>
+    </w:lvl>
+  </w:abstractNum>
+  <w:abstractNum w:abstractNumId="3" w15:restartNumberingAfterBreak="0">
     <w:nsid w:val="2F9D4B36"/>
     <w:multiLevelType w:val="hybridMultilevel"/>
     <w:tmpl w:val="AC5A8AD8"/>
@@ -3784,7 +4195,7 @@
       </w:rPr>
     </w:lvl>
   </w:abstractNum>
-  <w:abstractNum w:abstractNumId="3" w15:restartNumberingAfterBreak="0">
+  <w:abstractNum w:abstractNumId="4" w15:restartNumberingAfterBreak="0">
     <w:nsid w:val="323F59C6"/>
     <w:multiLevelType w:val="hybridMultilevel"/>
     <w:tmpl w:val="B2306490"/>
@@ -3897,7 +4308,7 @@
       </w:rPr>
     </w:lvl>
   </w:abstractNum>
-  <w:abstractNum w:abstractNumId="4" w15:restartNumberingAfterBreak="0">
+  <w:abstractNum w:abstractNumId="5" w15:restartNumberingAfterBreak="0">
     <w:nsid w:val="466C58CE"/>
     <w:multiLevelType w:val="hybridMultilevel"/>
     <w:tmpl w:val="8CD2E758"/>
@@ -3986,7 +4397,7 @@
       </w:pPr>
     </w:lvl>
   </w:abstractNum>
-  <w:abstractNum w:abstractNumId="5" w15:restartNumberingAfterBreak="0">
+  <w:abstractNum w:abstractNumId="6" w15:restartNumberingAfterBreak="0">
     <w:nsid w:val="5636219C"/>
     <w:multiLevelType w:val="hybridMultilevel"/>
     <w:tmpl w:val="4DFC1BC0"/>
@@ -4099,7 +4510,7 @@
       </w:rPr>
     </w:lvl>
   </w:abstractNum>
-  <w:abstractNum w:abstractNumId="6" w15:restartNumberingAfterBreak="0">
+  <w:abstractNum w:abstractNumId="7" w15:restartNumberingAfterBreak="0">
     <w:nsid w:val="56DB59AD"/>
     <w:multiLevelType w:val="hybridMultilevel"/>
     <w:tmpl w:val="73CE1E4E"/>
@@ -4211,7 +4622,7 @@
       </w:rPr>
     </w:lvl>
   </w:abstractNum>
-  <w:abstractNum w:abstractNumId="7" w15:restartNumberingAfterBreak="0">
+  <w:abstractNum w:abstractNumId="8" w15:restartNumberingAfterBreak="0">
     <w:nsid w:val="60B71EB4"/>
     <w:multiLevelType w:val="hybridMultilevel"/>
     <w:tmpl w:val="07D23D42"/>
@@ -4323,7 +4734,7 @@
       </w:rPr>
     </w:lvl>
   </w:abstractNum>
-  <w:abstractNum w:abstractNumId="8" w15:restartNumberingAfterBreak="0">
+  <w:abstractNum w:abstractNumId="9" w15:restartNumberingAfterBreak="0">
     <w:nsid w:val="69C31F45"/>
     <w:multiLevelType w:val="hybridMultilevel"/>
     <w:tmpl w:val="7D8E4F0C"/>
@@ -4412,7 +4823,7 @@
       </w:pPr>
     </w:lvl>
   </w:abstractNum>
-  <w:abstractNum w:abstractNumId="9" w15:restartNumberingAfterBreak="0">
+  <w:abstractNum w:abstractNumId="10" w15:restartNumberingAfterBreak="0">
     <w:nsid w:val="713C623F"/>
     <w:multiLevelType w:val="hybridMultilevel"/>
     <w:tmpl w:val="E01E91F0"/>
@@ -4524,7 +4935,7 @@
       </w:rPr>
     </w:lvl>
   </w:abstractNum>
-  <w:abstractNum w:abstractNumId="10" w15:restartNumberingAfterBreak="0">
+  <w:abstractNum w:abstractNumId="11" w15:restartNumberingAfterBreak="0">
     <w:nsid w:val="74FD56D0"/>
     <w:multiLevelType w:val="hybridMultilevel"/>
     <w:tmpl w:val="CB18D87A"/>
@@ -4636,7 +5047,7 @@
       </w:rPr>
     </w:lvl>
   </w:abstractNum>
-  <w:abstractNum w:abstractNumId="11" w15:restartNumberingAfterBreak="0">
+  <w:abstractNum w:abstractNumId="12" w15:restartNumberingAfterBreak="0">
     <w:nsid w:val="76F02D28"/>
     <w:multiLevelType w:val="hybridMultilevel"/>
     <w:tmpl w:val="6D5602A0"/>
@@ -4748,7 +5159,7 @@
       </w:rPr>
     </w:lvl>
   </w:abstractNum>
-  <w:abstractNum w:abstractNumId="12" w15:restartNumberingAfterBreak="0">
+  <w:abstractNum w:abstractNumId="13" w15:restartNumberingAfterBreak="0">
     <w:nsid w:val="7B443DB7"/>
     <w:multiLevelType w:val="hybridMultilevel"/>
     <w:tmpl w:val="4294AC56"/>
@@ -4861,43 +5272,46 @@
     </w:lvl>
   </w:abstractNum>
   <w:num w:numId="1">
-    <w:abstractNumId w:val="3"/>
+    <w:abstractNumId w:val="4"/>
   </w:num>
   <w:num w:numId="2">
-    <w:abstractNumId w:val="5"/>
+    <w:abstractNumId w:val="6"/>
   </w:num>
   <w:num w:numId="3">
-    <w:abstractNumId w:val="9"/>
+    <w:abstractNumId w:val="10"/>
   </w:num>
   <w:num w:numId="4">
     <w:abstractNumId w:val="1"/>
   </w:num>
   <w:num w:numId="5">
-    <w:abstractNumId w:val="8"/>
+    <w:abstractNumId w:val="9"/>
   </w:num>
   <w:num w:numId="6">
-    <w:abstractNumId w:val="4"/>
+    <w:abstractNumId w:val="5"/>
   </w:num>
   <w:num w:numId="7">
-    <w:abstractNumId w:val="11"/>
+    <w:abstractNumId w:val="12"/>
   </w:num>
   <w:num w:numId="8">
     <w:abstractNumId w:val="0"/>
   </w:num>
   <w:num w:numId="9">
+    <w:abstractNumId w:val="8"/>
+  </w:num>
+  <w:num w:numId="10">
+    <w:abstractNumId w:val="11"/>
+  </w:num>
+  <w:num w:numId="11">
+    <w:abstractNumId w:val="3"/>
+  </w:num>
+  <w:num w:numId="12">
+    <w:abstractNumId w:val="13"/>
+  </w:num>
+  <w:num w:numId="13">
     <w:abstractNumId w:val="7"/>
   </w:num>
-  <w:num w:numId="10">
-    <w:abstractNumId w:val="10"/>
-  </w:num>
-  <w:num w:numId="11">
+  <w:num w:numId="14">
     <w:abstractNumId w:val="2"/>
-  </w:num>
-  <w:num w:numId="12">
-    <w:abstractNumId w:val="12"/>
-  </w:num>
-  <w:num w:numId="13">
-    <w:abstractNumId w:val="6"/>
   </w:num>
 </w:numbering>
 </file>
@@ -5369,7 +5783,6 @@
   <w:style w:type="character" w:default="1" w:styleId="DefaultParagraphFont">
     <w:name w:val="Default Paragraph Font"/>
     <w:uiPriority w:val="1"/>
-    <w:semiHidden/>
     <w:unhideWhenUsed/>
   </w:style>
   <w:style w:type="table" w:default="1" w:styleId="TableNormal">

</xml_diff>

<commit_message>
final push before dawn
</commit_message>
<xml_diff>
--- a/Documents/Esittelydokumentti.docx
+++ b/Documents/Esittelydokumentti.docx
@@ -374,7 +374,7 @@
             </w:rPr>
             <w:fldChar w:fldCharType="separate"/>
           </w:r>
-          <w:hyperlink w:anchor="_Toc70418897" w:history="1">
+          <w:hyperlink w:anchor="_Toc71160632" w:history="1">
             <w:r>
               <w:rPr>
                 <w:rStyle w:val="Hyperlink"/>
@@ -405,7 +405,7 @@
                 <w:noProof/>
                 <w:webHidden/>
               </w:rPr>
-              <w:instrText xml:space="preserve"> PAGEREF _Toc70418897 \h </w:instrText>
+              <w:instrText xml:space="preserve"> PAGEREF _Toc71160632 \h </w:instrText>
             </w:r>
             <w:r>
               <w:rPr>
@@ -448,7 +448,7 @@
               <w:lang w:eastAsia="en-FI"/>
             </w:rPr>
           </w:pPr>
-          <w:hyperlink w:anchor="_Toc70418898" w:history="1">
+          <w:hyperlink w:anchor="_Toc71160633" w:history="1">
             <w:r>
               <w:rPr>
                 <w:rStyle w:val="Hyperlink"/>
@@ -479,7 +479,7 @@
                 <w:noProof/>
                 <w:webHidden/>
               </w:rPr>
-              <w:instrText xml:space="preserve"> PAGEREF _Toc70418898 \h </w:instrText>
+              <w:instrText xml:space="preserve"> PAGEREF _Toc71160633 \h </w:instrText>
             </w:r>
             <w:r>
               <w:rPr>
@@ -522,7 +522,7 @@
               <w:lang w:eastAsia="en-FI"/>
             </w:rPr>
           </w:pPr>
-          <w:hyperlink w:anchor="_Toc70418899" w:history="1">
+          <w:hyperlink w:anchor="_Toc71160634" w:history="1">
             <w:r>
               <w:rPr>
                 <w:rStyle w:val="Hyperlink"/>
@@ -553,7 +553,7 @@
                 <w:noProof/>
                 <w:webHidden/>
               </w:rPr>
-              <w:instrText xml:space="preserve"> PAGEREF _Toc70418899 \h </w:instrText>
+              <w:instrText xml:space="preserve"> PAGEREF _Toc71160634 \h </w:instrText>
             </w:r>
             <w:r>
               <w:rPr>
@@ -596,7 +596,7 @@
               <w:lang w:eastAsia="en-FI"/>
             </w:rPr>
           </w:pPr>
-          <w:hyperlink w:anchor="_Toc70418900" w:history="1">
+          <w:hyperlink w:anchor="_Toc71160635" w:history="1">
             <w:r>
               <w:rPr>
                 <w:rStyle w:val="Hyperlink"/>
@@ -627,7 +627,149 @@
                 <w:noProof/>
                 <w:webHidden/>
               </w:rPr>
-              <w:instrText xml:space="preserve"> PAGEREF _Toc70418900 \h </w:instrText>
+              <w:instrText xml:space="preserve"> PAGEREF _Toc71160635 \h </w:instrText>
+            </w:r>
+            <w:r>
+              <w:rPr>
+                <w:noProof/>
+                <w:webHidden/>
+              </w:rPr>
+            </w:r>
+            <w:r>
+              <w:rPr>
+                <w:noProof/>
+                <w:webHidden/>
+              </w:rPr>
+              <w:fldChar w:fldCharType="separate"/>
+            </w:r>
+            <w:r>
+              <w:rPr>
+                <w:noProof/>
+                <w:webHidden/>
+              </w:rPr>
+              <w:t>4</w:t>
+            </w:r>
+            <w:r>
+              <w:rPr>
+                <w:noProof/>
+                <w:webHidden/>
+              </w:rPr>
+              <w:fldChar w:fldCharType="end"/>
+            </w:r>
+          </w:hyperlink>
+        </w:p>
+        <w:p>
+          <w:pPr>
+            <w:pStyle w:val="TOC2"/>
+            <w:tabs>
+              <w:tab w:val="right" w:leader="dot" w:pos="9016"/>
+            </w:tabs>
+            <w:rPr>
+              <w:rFonts w:eastAsiaTheme="minorEastAsia"/>
+              <w:noProof/>
+              <w:lang w:eastAsia="en-FI"/>
+            </w:rPr>
+          </w:pPr>
+          <w:hyperlink w:anchor="_Toc71160636" w:history="1">
+            <w:r>
+              <w:rPr>
+                <w:rStyle w:val="Hyperlink"/>
+                <w:noProof/>
+                <w:lang w:val="fi-FI"/>
+              </w:rPr>
+              <w:t>GameDataSO</w:t>
+            </w:r>
+            <w:r>
+              <w:rPr>
+                <w:noProof/>
+                <w:webHidden/>
+              </w:rPr>
+              <w:tab/>
+            </w:r>
+            <w:r>
+              <w:rPr>
+                <w:noProof/>
+                <w:webHidden/>
+              </w:rPr>
+              <w:fldChar w:fldCharType="begin"/>
+            </w:r>
+            <w:r>
+              <w:rPr>
+                <w:noProof/>
+                <w:webHidden/>
+              </w:rPr>
+              <w:instrText xml:space="preserve"> PAGEREF _Toc71160636 \h </w:instrText>
+            </w:r>
+            <w:r>
+              <w:rPr>
+                <w:noProof/>
+                <w:webHidden/>
+              </w:rPr>
+            </w:r>
+            <w:r>
+              <w:rPr>
+                <w:noProof/>
+                <w:webHidden/>
+              </w:rPr>
+              <w:fldChar w:fldCharType="separate"/>
+            </w:r>
+            <w:r>
+              <w:rPr>
+                <w:noProof/>
+                <w:webHidden/>
+              </w:rPr>
+              <w:t>4</w:t>
+            </w:r>
+            <w:r>
+              <w:rPr>
+                <w:noProof/>
+                <w:webHidden/>
+              </w:rPr>
+              <w:fldChar w:fldCharType="end"/>
+            </w:r>
+          </w:hyperlink>
+        </w:p>
+        <w:p>
+          <w:pPr>
+            <w:pStyle w:val="TOC2"/>
+            <w:tabs>
+              <w:tab w:val="right" w:leader="dot" w:pos="9016"/>
+            </w:tabs>
+            <w:rPr>
+              <w:rFonts w:eastAsiaTheme="minorEastAsia"/>
+              <w:noProof/>
+              <w:lang w:eastAsia="en-FI"/>
+            </w:rPr>
+          </w:pPr>
+          <w:hyperlink w:anchor="_Toc71160637" w:history="1">
+            <w:r>
+              <w:rPr>
+                <w:rStyle w:val="Hyperlink"/>
+                <w:noProof/>
+                <w:lang w:val="fi-FI"/>
+              </w:rPr>
+              <w:t>CharacteristicSkills</w:t>
+            </w:r>
+            <w:r>
+              <w:rPr>
+                <w:noProof/>
+                <w:webHidden/>
+              </w:rPr>
+              <w:tab/>
+            </w:r>
+            <w:r>
+              <w:rPr>
+                <w:noProof/>
+                <w:webHidden/>
+              </w:rPr>
+              <w:fldChar w:fldCharType="begin"/>
+            </w:r>
+            <w:r>
+              <w:rPr>
+                <w:noProof/>
+                <w:webHidden/>
+              </w:rPr>
+              <w:instrText xml:space="preserve"> PAGEREF _Toc71160637 \h </w:instrText>
             </w:r>
             <w:r>
               <w:rPr>
@@ -670,7 +812,7 @@
               <w:lang w:val="en-FI" w:eastAsia="en-FI"/>
             </w:rPr>
           </w:pPr>
-          <w:hyperlink w:anchor="_Toc70418901" w:history="1">
+          <w:hyperlink w:anchor="_Toc71160638" w:history="1">
             <w:r>
               <w:rPr>
                 <w:rStyle w:val="Hyperlink"/>
@@ -697,7 +839,7 @@
                 <w:noProof/>
                 <w:webHidden/>
               </w:rPr>
-              <w:instrText xml:space="preserve"> PAGEREF _Toc70418901 \h </w:instrText>
+              <w:instrText xml:space="preserve"> PAGEREF _Toc71160638 \h </w:instrText>
             </w:r>
             <w:r>
               <w:rPr>
@@ -717,7 +859,7 @@
                 <w:noProof/>
                 <w:webHidden/>
               </w:rPr>
-              <w:t>4</w:t>
+              <w:t>5</w:t>
             </w:r>
             <w:r>
               <w:rPr>
@@ -740,7 +882,7 @@
               <w:lang w:val="en-FI" w:eastAsia="en-FI"/>
             </w:rPr>
           </w:pPr>
-          <w:hyperlink w:anchor="_Toc70418902" w:history="1">
+          <w:hyperlink w:anchor="_Toc71160639" w:history="1">
             <w:r>
               <w:rPr>
                 <w:rStyle w:val="Hyperlink"/>
@@ -769,7 +911,7 @@
                 <w:noProof/>
                 <w:webHidden/>
               </w:rPr>
-              <w:instrText xml:space="preserve"> PAGEREF _Toc70418902 \h </w:instrText>
+              <w:instrText xml:space="preserve"> PAGEREF _Toc71160639 \h </w:instrText>
             </w:r>
             <w:r>
               <w:rPr>
@@ -790,6 +932,79 @@
                 <w:webHidden/>
               </w:rPr>
               <w:t>6</w:t>
+            </w:r>
+            <w:r>
+              <w:rPr>
+                <w:noProof/>
+                <w:webHidden/>
+              </w:rPr>
+              <w:fldChar w:fldCharType="end"/>
+            </w:r>
+          </w:hyperlink>
+        </w:p>
+        <w:p>
+          <w:pPr>
+            <w:pStyle w:val="TOC1"/>
+            <w:tabs>
+              <w:tab w:val="right" w:leader="dot" w:pos="9016"/>
+            </w:tabs>
+            <w:rPr>
+              <w:rFonts w:eastAsiaTheme="minorEastAsia"/>
+              <w:noProof/>
+              <w:lang w:eastAsia="en-FI"/>
+            </w:rPr>
+          </w:pPr>
+          <w:hyperlink w:anchor="_Toc71160640" w:history="1">
+            <w:r>
+              <w:rPr>
+                <w:rStyle w:val="Hyperlink"/>
+                <w:b/>
+                <w:bCs/>
+                <w:noProof/>
+                <w:lang w:val="fi-FI"/>
+              </w:rPr>
+              <w:t>Kesken jäänyttä tai puuttuvaa (6.5.)</w:t>
+            </w:r>
+            <w:r>
+              <w:rPr>
+                <w:noProof/>
+                <w:webHidden/>
+              </w:rPr>
+              <w:tab/>
+            </w:r>
+            <w:r>
+              <w:rPr>
+                <w:noProof/>
+                <w:webHidden/>
+              </w:rPr>
+              <w:fldChar w:fldCharType="begin"/>
+            </w:r>
+            <w:r>
+              <w:rPr>
+                <w:noProof/>
+                <w:webHidden/>
+              </w:rPr>
+              <w:instrText xml:space="preserve"> PAGEREF _Toc71160640 \h </w:instrText>
+            </w:r>
+            <w:r>
+              <w:rPr>
+                <w:noProof/>
+                <w:webHidden/>
+              </w:rPr>
+            </w:r>
+            <w:r>
+              <w:rPr>
+                <w:noProof/>
+                <w:webHidden/>
+              </w:rPr>
+              <w:fldChar w:fldCharType="separate"/>
+            </w:r>
+            <w:r>
+              <w:rPr>
+                <w:noProof/>
+                <w:webHidden/>
+              </w:rPr>
+              <w:t>7</w:t>
             </w:r>
             <w:r>
               <w:rPr>
@@ -812,7 +1027,7 @@
               <w:lang w:eastAsia="en-FI"/>
             </w:rPr>
           </w:pPr>
-          <w:hyperlink w:anchor="_Toc70418903" w:history="1">
+          <w:hyperlink w:anchor="_Toc71160641" w:history="1">
             <w:r>
               <w:rPr>
                 <w:rStyle w:val="Hyperlink"/>
@@ -842,7 +1057,7 @@
                 <w:noProof/>
                 <w:webHidden/>
               </w:rPr>
-              <w:instrText xml:space="preserve"> PAGEREF _Toc70418903 \h </w:instrText>
+              <w:instrText xml:space="preserve"> PAGEREF _Toc71160641 \h </w:instrText>
             </w:r>
             <w:r>
               <w:rPr>
@@ -862,7 +1077,7 @@
                 <w:noProof/>
                 <w:webHidden/>
               </w:rPr>
-              <w:t>7</w:t>
+              <w:t>8</w:t>
             </w:r>
             <w:r>
               <w:rPr>
@@ -1079,7 +1294,7 @@
           <w:lang w:val="fi-FI"/>
         </w:rPr>
       </w:pPr>
-      <w:bookmarkStart w:id="0" w:name="_Toc70418897"/>
+      <w:bookmarkStart w:id="0" w:name="_Toc71160632"/>
       <w:r>
         <w:rPr>
           <w:rFonts w:asciiTheme="minorHAnsi" w:hAnsiTheme="minorHAnsi" w:cstheme="minorHAnsi"/>
@@ -1087,7 +1302,6 @@
           <w:bCs/>
           <w:lang w:val="fi-FI"/>
         </w:rPr>
-        <w:lastRenderedPageBreak/>
         <w:t>Projektin kuvaus</w:t>
       </w:r>
       <w:bookmarkEnd w:id="0"/>
@@ -1252,9 +1466,33 @@
             <w:rFonts w:cstheme="minorHAnsi"/>
             <w:lang w:val="fi-FI"/>
           </w:rPr>
-          <w:t>WebGL-build</w:t>
+          <w:t>WebGL</w:t>
+        </w:r>
+        <w:r>
+          <w:rPr>
+            <w:rStyle w:val="Hyperlink"/>
+            <w:rFonts w:cstheme="minorHAnsi"/>
+            <w:lang w:val="fi-FI"/>
+          </w:rPr>
+          <w:t xml:space="preserve"> &amp; .exe </w:t>
+        </w:r>
+        <w:r>
+          <w:rPr>
+            <w:rStyle w:val="Hyperlink"/>
+            <w:rFonts w:cstheme="minorHAnsi"/>
+            <w:lang w:val="fi-FI"/>
+          </w:rPr>
+          <w:t>-build</w:t>
         </w:r>
       </w:hyperlink>
+      <w:r>
+        <w:rPr>
+          <w:rStyle w:val="Hyperlink"/>
+          <w:rFonts w:cstheme="minorHAnsi"/>
+          <w:lang w:val="fi-FI"/>
+        </w:rPr>
+        <w:t>it</w:t>
+      </w:r>
     </w:p>
     <w:p>
       <w:pPr>
@@ -1294,6 +1532,13 @@
           <w:rFonts w:cstheme="minorHAnsi"/>
           <w:lang w:val="fi-FI"/>
         </w:rPr>
+        <w:t xml:space="preserve">Käytetty </w:t>
+      </w:r>
+      <w:r>
+        <w:rPr>
+          <w:rFonts w:cstheme="minorHAnsi"/>
+          <w:lang w:val="fi-FI"/>
+        </w:rPr>
         <w:t>Unity-versio: 2020.3.0f1 personal</w:t>
       </w:r>
     </w:p>
@@ -1345,23 +1590,7 @@
             <w:rFonts w:cstheme="minorHAnsi"/>
             <w:lang w:val="fi-FI"/>
           </w:rPr>
-          <w:t>https://github.com/iBi</w:t>
-        </w:r>
-        <w:r>
-          <w:rPr>
-            <w:rStyle w:val="Hyperlink"/>
-            <w:rFonts w:cstheme="minorHAnsi"/>
-            <w:lang w:val="fi-FI"/>
-          </w:rPr>
-          <w:t>c</w:t>
-        </w:r>
-        <w:r>
-          <w:rPr>
-            <w:rStyle w:val="Hyperlink"/>
-            <w:rFonts w:cstheme="minorHAnsi"/>
-            <w:lang w:val="fi-FI"/>
-          </w:rPr>
-          <w:t>ha/UnityYoutubePlayer</w:t>
+          <w:t>https://github.com/iBicha/UnityYoutubePlayer</w:t>
         </w:r>
       </w:hyperlink>
     </w:p>
@@ -1386,23 +1615,7 @@
             <w:rFonts w:cstheme="minorHAnsi"/>
             <w:lang w:val="fi-FI"/>
           </w:rPr>
-          <w:t>htt</w:t>
-        </w:r>
-        <w:r>
-          <w:rPr>
-            <w:rStyle w:val="Hyperlink"/>
-            <w:rFonts w:cstheme="minorHAnsi"/>
-            <w:lang w:val="fi-FI"/>
-          </w:rPr>
-          <w:t>p</w:t>
-        </w:r>
-        <w:r>
-          <w:rPr>
-            <w:rStyle w:val="Hyperlink"/>
-            <w:rFonts w:cstheme="minorHAnsi"/>
-            <w:lang w:val="fi-FI"/>
-          </w:rPr>
-          <w:t>s://ytp-ld.herokuapp.com</w:t>
+          <w:t>https://ytp-ld.herokuapp.com</w:t>
         </w:r>
       </w:hyperlink>
       <w:r>
@@ -1431,7 +1644,7 @@
           <w:lang w:val="fi-FI"/>
         </w:rPr>
       </w:pPr>
-      <w:bookmarkStart w:id="1" w:name="_Toc70418898"/>
+      <w:bookmarkStart w:id="1" w:name="_Toc71160633"/>
       <w:r>
         <w:rPr>
           <w:rFonts w:asciiTheme="minorHAnsi" w:hAnsiTheme="minorHAnsi" w:cstheme="minorHAnsi"/>
@@ -1450,6 +1663,14 @@
           <w:lang w:val="fi-FI"/>
         </w:rPr>
       </w:pPr>
+    </w:p>
+    <w:p>
+      <w:pPr>
+        <w:rPr>
+          <w:rFonts w:cstheme="minorHAnsi"/>
+          <w:lang w:val="fi-FI"/>
+        </w:rPr>
+      </w:pPr>
       <w:r>
         <w:rPr>
           <w:rFonts w:cstheme="minorHAnsi"/>
@@ -1484,7 +1705,7 @@
           <w:lang w:val="fi-FI"/>
         </w:rPr>
       </w:pPr>
-      <w:bookmarkStart w:id="2" w:name="_Toc70418899"/>
+      <w:bookmarkStart w:id="2" w:name="_Toc71160634"/>
       <w:r>
         <w:rPr>
           <w:rFonts w:asciiTheme="minorHAnsi" w:hAnsiTheme="minorHAnsi" w:cstheme="minorHAnsi"/>
@@ -1492,6 +1713,7 @@
           <w:bCs/>
           <w:lang w:val="fi-FI"/>
         </w:rPr>
+        <w:lastRenderedPageBreak/>
         <w:t>Projektin 3D</w:t>
       </w:r>
       <w:r>
@@ -1566,7 +1788,6 @@
           <w:rFonts w:cstheme="minorHAnsi"/>
           <w:lang w:val="fi-FI"/>
         </w:rPr>
-        <w:lastRenderedPageBreak/>
         <w:t>Käytin verhon 3D-mallintamiseen Blender Gurun tutoriaalia:</w:t>
       </w:r>
     </w:p>
@@ -1671,7 +1892,7 @@
           <w:lang w:val="fi-FI"/>
         </w:rPr>
       </w:pPr>
-      <w:bookmarkStart w:id="3" w:name="_Toc70418900"/>
+      <w:bookmarkStart w:id="3" w:name="_Toc71160635"/>
       <w:r>
         <w:rPr>
           <w:rFonts w:asciiTheme="minorHAnsi" w:hAnsiTheme="minorHAnsi" w:cstheme="minorHAnsi"/>
@@ -1716,13 +1937,268 @@
     </w:p>
     <w:p>
       <w:pPr>
+        <w:pStyle w:val="Heading2"/>
+        <w:rPr>
+          <w:lang w:val="fi-FI"/>
+        </w:rPr>
+      </w:pPr>
+      <w:bookmarkStart w:id="4" w:name="_Toc71160636"/>
+      <w:r>
+        <w:rPr>
+          <w:lang w:val="fi-FI"/>
+        </w:rPr>
+        <w:t>GameDataSO</w:t>
+      </w:r>
+      <w:bookmarkEnd w:id="4"/>
+    </w:p>
+    <w:p>
+      <w:pPr>
+        <w:rPr>
+          <w:rFonts w:cstheme="minorHAnsi"/>
+          <w:lang w:val="fi-FI"/>
+        </w:rPr>
+      </w:pPr>
+      <w:r>
+        <w:rPr>
+          <w:rFonts w:cstheme="minorHAnsi"/>
+          <w:lang w:val="fi-FI"/>
+        </w:rPr>
+        <w:t>Sijainti: Assets/Scripts/Data</w:t>
+      </w:r>
+    </w:p>
+    <w:p>
+      <w:pPr>
+        <w:rPr>
+          <w:rFonts w:cstheme="minorHAnsi"/>
+          <w:lang w:val="fi-FI"/>
+        </w:rPr>
+      </w:pPr>
+      <w:r>
+        <w:rPr>
+          <w:rFonts w:cstheme="minorHAnsi"/>
+          <w:lang w:val="fi-FI"/>
+        </w:rPr>
+        <w:t>V</w:t>
+      </w:r>
+      <w:r>
+        <w:rPr>
+          <w:rFonts w:cstheme="minorHAnsi"/>
+          <w:lang w:val="fi-FI"/>
+        </w:rPr>
+        <w:t>oit lisätä uusia 3d hahmo malleja menemällä GameDataan ja kohtaan</w:t>
+      </w:r>
+      <w:r>
+        <w:rPr>
+          <w:rFonts w:cstheme="minorHAnsi"/>
+          <w:lang w:val="fi-FI"/>
+        </w:rPr>
+        <w:t>:</w:t>
+      </w:r>
+    </w:p>
+    <w:p>
+      <w:pPr>
+        <w:pStyle w:val="ListParagraph"/>
+        <w:numPr>
+          <w:ilvl w:val="0"/>
+          <w:numId w:val="15"/>
+        </w:numPr>
+        <w:rPr>
+          <w:rFonts w:cstheme="minorHAnsi"/>
+          <w:lang w:val="fi-FI"/>
+        </w:rPr>
+      </w:pPr>
+      <w:r>
+        <w:rPr>
+          <w:rFonts w:cstheme="minorHAnsi"/>
+          <w:lang w:val="fi-FI"/>
+        </w:rPr>
+        <w:t>BackGroundCharacterModels</w:t>
+      </w:r>
+    </w:p>
+    <w:p>
+      <w:pPr>
+        <w:pStyle w:val="ListParagraph"/>
+        <w:numPr>
+          <w:ilvl w:val="0"/>
+          <w:numId w:val="15"/>
+        </w:numPr>
+        <w:rPr>
+          <w:rFonts w:cstheme="minorHAnsi"/>
+          <w:lang w:val="fi-FI"/>
+        </w:rPr>
+      </w:pPr>
+      <w:r>
+        <w:rPr>
+          <w:rFonts w:cstheme="minorHAnsi"/>
+          <w:lang w:val="fi-FI"/>
+        </w:rPr>
+        <w:t>PlayerCharacterModels</w:t>
+      </w:r>
+    </w:p>
+    <w:p>
+      <w:pPr>
+        <w:rPr>
+          <w:rFonts w:cstheme="minorHAnsi"/>
+          <w:lang w:val="fi-FI"/>
+        </w:rPr>
+      </w:pPr>
+    </w:p>
+    <w:p>
+      <w:pPr>
+        <w:pStyle w:val="Heading2"/>
+        <w:rPr>
+          <w:lang w:val="fi-FI"/>
+        </w:rPr>
+      </w:pPr>
+      <w:bookmarkStart w:id="5" w:name="_Toc71160637"/>
+      <w:r>
+        <w:rPr>
+          <w:lang w:val="fi-FI"/>
+        </w:rPr>
+        <w:t>CharacteristicSkills</w:t>
+      </w:r>
+      <w:bookmarkEnd w:id="5"/>
+    </w:p>
+    <w:p>
+      <w:pPr>
+        <w:rPr>
+          <w:lang w:val="fi-FI"/>
+        </w:rPr>
+      </w:pPr>
+      <w:r>
+        <w:rPr>
+          <w:lang w:val="fi-FI"/>
+        </w:rPr>
+        <w:t>Sijainti: CharacteristicInfos.cs</w:t>
+      </w:r>
+    </w:p>
+    <w:p>
+      <w:pPr>
+        <w:rPr>
+          <w:rFonts w:cstheme="minorHAnsi"/>
+          <w:lang w:val="fi-FI"/>
+        </w:rPr>
+      </w:pPr>
+      <w:r>
+        <w:rPr>
+          <w:rFonts w:cstheme="minorHAnsi"/>
+          <w:lang w:val="fi-FI"/>
+        </w:rPr>
+        <w:t>O</w:t>
+      </w:r>
+      <w:r>
+        <w:rPr>
+          <w:rFonts w:cstheme="minorHAnsi"/>
+          <w:lang w:val="fi-FI"/>
+        </w:rPr>
+        <w:t>vat pelaajan työelämän osaamista varten, jotta saataisiin selville pelaajan omainaisuuspiirteitä.</w:t>
+      </w:r>
+    </w:p>
+    <w:p>
+      <w:pPr>
+        <w:rPr>
+          <w:rFonts w:cstheme="minorHAnsi"/>
+          <w:lang w:val="fi-FI"/>
+        </w:rPr>
+      </w:pPr>
+      <w:r>
+        <w:rPr>
+          <w:rFonts w:cstheme="minorHAnsi"/>
+          <w:lang w:val="fi-FI"/>
+        </w:rPr>
+        <w:lastRenderedPageBreak/>
+        <w:t>Esim. Koodaustaidot =&gt; Leader, Creative, Team?</w:t>
+      </w:r>
+    </w:p>
+    <w:p>
+      <w:pPr>
+        <w:rPr>
+          <w:rFonts w:cstheme="minorHAnsi"/>
+          <w:lang w:val="fi-FI"/>
+        </w:rPr>
+      </w:pPr>
+      <w:r>
+        <w:rPr>
+          <w:rFonts w:cstheme="minorHAnsi"/>
+          <w:lang w:val="fi-FI"/>
+        </w:rPr>
+        <w:t xml:space="preserve">Huom. </w:t>
+      </w:r>
+      <w:r>
+        <w:rPr>
+          <w:rFonts w:cstheme="minorHAnsi"/>
+          <w:lang w:val="fi-FI"/>
+        </w:rPr>
+        <w:t>Lisäsin alkuun 16 eri taitoa, joita pelaaja on voinut tehdä.</w:t>
+      </w:r>
+      <w:r>
+        <w:rPr>
+          <w:rFonts w:cstheme="minorHAnsi"/>
+          <w:lang w:val="fi-FI"/>
+        </w:rPr>
+        <w:t xml:space="preserve">  </w:t>
+      </w:r>
+      <w:r>
+        <w:rPr>
+          <w:rFonts w:cstheme="minorHAnsi"/>
+          <w:lang w:val="fi-FI"/>
+        </w:rPr>
+        <w:t>Jos haluat lisätä uusia työominaisuuspiirteitä, voit mennä JSON-tiedostoon ja tehdä sen helposti.</w:t>
+      </w:r>
+    </w:p>
+    <w:p>
+      <w:pPr>
+        <w:rPr>
+          <w:rFonts w:cstheme="minorHAnsi"/>
+          <w:lang w:val="fi-FI"/>
+        </w:rPr>
+      </w:pPr>
+      <w:r>
+        <w:rPr>
+          <w:rFonts w:cstheme="minorHAnsi"/>
+          <w:lang w:val="fi-FI"/>
+        </w:rPr>
+        <w:t>J</w:t>
+      </w:r>
+      <w:r>
+        <w:rPr>
+          <w:rFonts w:cstheme="minorHAnsi"/>
+          <w:lang w:val="fi-FI"/>
+        </w:rPr>
+        <w:t>okainen "työominaisuudenpiirre" antaa keskimäärin 7-15 pistettä pelaajan luonteenpiirteiden kategorioihin.</w:t>
+      </w:r>
+      <w:r>
+        <w:rPr>
+          <w:rFonts w:cstheme="minorHAnsi"/>
+          <w:lang w:val="fi-FI"/>
+        </w:rPr>
+        <w:t xml:space="preserve"> </w:t>
+      </w:r>
+      <w:r>
+        <w:rPr>
+          <w:rFonts w:cstheme="minorHAnsi"/>
+          <w:lang w:val="fi-FI"/>
+        </w:rPr>
+        <w:t>Jokainen työominaisuuspiirre on omalla tavallaan uniikki ja jokainen antaa eri määrän pisteitä eri kategorioihin.</w:t>
+      </w:r>
+    </w:p>
+    <w:p>
+      <w:pPr>
+        <w:rPr>
+          <w:rFonts w:cstheme="minorHAnsi"/>
+          <w:lang w:val="fi-FI"/>
+        </w:rPr>
+      </w:pPr>
+    </w:p>
+    <w:p>
+      <w:pPr>
         <w:pStyle w:val="Heading3"/>
         <w:rPr>
           <w:noProof/>
           <w:lang w:val="en-US"/>
         </w:rPr>
       </w:pPr>
-      <w:bookmarkStart w:id="4" w:name="_Toc70418901"/>
+      <w:bookmarkStart w:id="6" w:name="_Toc71160638"/>
       <w:r>
         <w:rPr>
           <w:noProof/>
@@ -1737,7 +2213,7 @@
         </w:rPr>
         <w:t>egrees.json</w:t>
       </w:r>
-      <w:bookmarkEnd w:id="4"/>
+      <w:bookmarkEnd w:id="6"/>
     </w:p>
     <w:p>
       <w:pPr>
@@ -2042,7 +2518,6 @@
           <w:noProof/>
           <w:lang w:val="en-US"/>
         </w:rPr>
-        <w:lastRenderedPageBreak/>
         <w:t>entrepreneuric</w:t>
       </w:r>
     </w:p>
@@ -2303,6 +2778,7 @@
           <w:noProof/>
           <w:lang w:val="en-US"/>
         </w:rPr>
+        <w:lastRenderedPageBreak/>
         <w:t>Työt ovat fyysisiä ja et kaihda niitä. Työkalujen ja työkoneiden käyttöä.</w:t>
       </w:r>
     </w:p>
@@ -2647,16 +3123,15 @@
           <w:lang w:val="fi-FI"/>
         </w:rPr>
       </w:pPr>
-      <w:bookmarkStart w:id="5" w:name="_Toc70418902"/>
+      <w:bookmarkStart w:id="7" w:name="_Toc71160639"/>
       <w:r>
         <w:rPr>
           <w:rFonts w:asciiTheme="minorHAnsi" w:hAnsiTheme="minorHAnsi" w:cstheme="minorHAnsi"/>
           <w:lang w:val="fi-FI"/>
         </w:rPr>
-        <w:lastRenderedPageBreak/>
         <w:t>kysymykset.json</w:t>
       </w:r>
-      <w:bookmarkEnd w:id="5"/>
+      <w:bookmarkEnd w:id="7"/>
     </w:p>
     <w:p>
       <w:pPr>
@@ -3504,55 +3979,456 @@
     </w:p>
     <w:p>
       <w:pPr>
-        <w:rPr>
-          <w:rFonts w:cstheme="minorHAnsi"/>
-          <w:lang w:val="fi-FI"/>
-        </w:rPr>
-      </w:pPr>
-    </w:p>
-    <w:p>
-      <w:pPr>
-        <w:rPr>
-          <w:rFonts w:cstheme="minorHAnsi"/>
-          <w:lang w:val="fi-FI"/>
-        </w:rPr>
-      </w:pPr>
-    </w:p>
-    <w:p>
-      <w:pPr>
-        <w:rPr>
-          <w:rFonts w:cstheme="minorHAnsi"/>
-          <w:lang w:val="fi-FI"/>
-        </w:rPr>
-      </w:pPr>
-    </w:p>
-    <w:p>
-      <w:pPr>
-        <w:pStyle w:val="Heading2"/>
+        <w:pStyle w:val="Heading1"/>
         <w:rPr>
           <w:b/>
           <w:bCs/>
           <w:lang w:val="fi-FI"/>
         </w:rPr>
       </w:pPr>
-      <w:bookmarkStart w:id="6" w:name="_Toc70418903"/>
+      <w:bookmarkStart w:id="8" w:name="_Toc71160640"/>
       <w:r>
         <w:rPr>
           <w:b/>
           <w:bCs/>
           <w:lang w:val="fi-FI"/>
         </w:rPr>
+        <w:t>Kesken jäänyttä</w:t>
+      </w:r>
+      <w:r>
+        <w:rPr>
+          <w:b/>
+          <w:bCs/>
+          <w:lang w:val="fi-FI"/>
+        </w:rPr>
+        <w:t xml:space="preserve"> tai puuttuvaa</w:t>
+      </w:r>
+      <w:r>
+        <w:rPr>
+          <w:b/>
+          <w:bCs/>
+          <w:lang w:val="fi-FI"/>
+        </w:rPr>
+        <w:t xml:space="preserve"> (6.5.)</w:t>
+      </w:r>
+      <w:bookmarkEnd w:id="8"/>
+    </w:p>
+    <w:p>
+      <w:pPr>
+        <w:pStyle w:val="ListParagraph"/>
+        <w:numPr>
+          <w:ilvl w:val="0"/>
+          <w:numId w:val="7"/>
+        </w:numPr>
+        <w:rPr>
+          <w:rFonts w:cstheme="minorHAnsi"/>
+          <w:lang w:val="fi-FI"/>
+        </w:rPr>
+      </w:pPr>
+      <w:r>
+        <w:rPr>
+          <w:rFonts w:cstheme="minorHAnsi"/>
+          <w:lang w:val="fi-FI"/>
+        </w:rPr>
+        <w:t>Pelaaja ei voi edistyä vastaamalla kysymyksiin, koska logiikkaa kysymyksiin vastaamisesta ei ole vielä lisätty.</w:t>
+      </w:r>
+    </w:p>
+    <w:p>
+      <w:pPr>
+        <w:pStyle w:val="ListParagraph"/>
+        <w:numPr>
+          <w:ilvl w:val="0"/>
+          <w:numId w:val="7"/>
+        </w:numPr>
+        <w:rPr>
+          <w:lang w:val="fi-FI"/>
+        </w:rPr>
+      </w:pPr>
+      <w:r>
+        <w:rPr>
+          <w:lang w:val="fi-FI"/>
+        </w:rPr>
+        <w:t>Chadin animaatiot puuttuvat.</w:t>
+      </w:r>
+    </w:p>
+    <w:p>
+      <w:pPr>
+        <w:pStyle w:val="ListParagraph"/>
+        <w:numPr>
+          <w:ilvl w:val="0"/>
+          <w:numId w:val="7"/>
+        </w:numPr>
+        <w:rPr>
+          <w:lang w:val="fi-FI"/>
+        </w:rPr>
+      </w:pPr>
+      <w:r>
+        <w:rPr>
+          <w:lang w:val="fi-FI"/>
+        </w:rPr>
+        <w:t>Taustahahmojen hurraa-äänieffekti ei toistu</w:t>
+      </w:r>
+      <w:r>
+        <w:rPr>
+          <w:lang w:val="fi-FI"/>
+        </w:rPr>
+        <w:t>,</w:t>
+      </w:r>
+      <w:r>
+        <w:rPr>
+          <w:lang w:val="fi-FI"/>
+        </w:rPr>
+        <w:t xml:space="preserve"> kun painaa c-kirjainta näppäimistössä.</w:t>
+      </w:r>
+    </w:p>
+    <w:p>
+      <w:pPr>
+        <w:pStyle w:val="ListParagraph"/>
+        <w:numPr>
+          <w:ilvl w:val="0"/>
+          <w:numId w:val="7"/>
+        </w:numPr>
+        <w:rPr>
+          <w:lang w:val="fi-FI"/>
+        </w:rPr>
+      </w:pPr>
+      <w:r>
+        <w:rPr>
+          <w:lang w:val="fi-FI"/>
+        </w:rPr>
+        <w:t>Valaistus liikkuvaksi.</w:t>
+      </w:r>
+    </w:p>
+    <w:p>
+      <w:pPr>
+        <w:pStyle w:val="ListParagraph"/>
+        <w:numPr>
+          <w:ilvl w:val="0"/>
+          <w:numId w:val="7"/>
+        </w:numPr>
+        <w:rPr>
+          <w:rFonts w:cstheme="minorHAnsi"/>
+          <w:lang w:val="fi-FI"/>
+        </w:rPr>
+      </w:pPr>
+      <w:r>
+        <w:rPr>
+          <w:rFonts w:cstheme="minorHAnsi"/>
+          <w:lang w:val="fi-FI"/>
+        </w:rPr>
+        <w:t>Käytä pelaajien Standeissä indexiä, jotta tiedät mikä on jo käytössä ja että GameManager tietäisi, mitkä pelaajista ovat pelaamassa.</w:t>
+      </w:r>
+    </w:p>
+    <w:p>
+      <w:pPr>
+        <w:pStyle w:val="ListParagraph"/>
+        <w:numPr>
+          <w:ilvl w:val="0"/>
+          <w:numId w:val="7"/>
+        </w:numPr>
+        <w:rPr>
+          <w:rFonts w:cstheme="minorHAnsi"/>
+          <w:lang w:val="fi-FI"/>
+        </w:rPr>
+      </w:pPr>
+      <w:r>
+        <w:rPr>
+          <w:rFonts w:cstheme="minorHAnsi"/>
+          <w:lang w:val="fi-FI"/>
+        </w:rPr>
+        <w:t xml:space="preserve">Jos painaa space, pelaajan hahmot </w:t>
+      </w:r>
+      <w:r>
+        <w:rPr>
+          <w:rFonts w:cstheme="minorHAnsi"/>
+          <w:lang w:val="fi-FI"/>
+        </w:rPr>
+        <w:t xml:space="preserve">eivät </w:t>
+      </w:r>
+      <w:r>
+        <w:rPr>
+          <w:rFonts w:cstheme="minorHAnsi"/>
+          <w:lang w:val="fi-FI"/>
+        </w:rPr>
+        <w:t>vilkut</w:t>
+      </w:r>
+      <w:r>
+        <w:rPr>
+          <w:rFonts w:cstheme="minorHAnsi"/>
+          <w:lang w:val="fi-FI"/>
+        </w:rPr>
+        <w:t>a</w:t>
+      </w:r>
+      <w:r>
+        <w:rPr>
+          <w:rFonts w:cstheme="minorHAnsi"/>
+          <w:lang w:val="fi-FI"/>
+        </w:rPr>
+        <w:t xml:space="preserve"> (SetupMenu, EditMenu, MainScene).</w:t>
+      </w:r>
+    </w:p>
+    <w:p>
+      <w:pPr>
+        <w:pStyle w:val="ListParagraph"/>
+        <w:numPr>
+          <w:ilvl w:val="0"/>
+          <w:numId w:val="7"/>
+        </w:numPr>
+        <w:rPr>
+          <w:rFonts w:cstheme="minorHAnsi"/>
+          <w:lang w:val="fi-FI"/>
+        </w:rPr>
+      </w:pPr>
+      <w:r>
+        <w:rPr>
+          <w:rFonts w:cstheme="minorHAnsi"/>
+          <w:lang w:val="fi-FI"/>
+        </w:rPr>
+        <w:t>Osat menuista ovat jääneet sotkuisiksi tai rumiksi.</w:t>
+      </w:r>
+    </w:p>
+    <w:p>
+      <w:pPr>
+        <w:pStyle w:val="ListParagraph"/>
+        <w:numPr>
+          <w:ilvl w:val="0"/>
+          <w:numId w:val="7"/>
+        </w:numPr>
+        <w:rPr>
+          <w:rFonts w:cstheme="minorHAnsi"/>
+          <w:lang w:val="fi-FI"/>
+        </w:rPr>
+      </w:pPr>
+      <w:r>
+        <w:rPr>
+          <w:rFonts w:cstheme="minorHAnsi"/>
+          <w:lang w:val="fi-FI"/>
+        </w:rPr>
+        <w:t>Chadin puhekupla ei</w:t>
+      </w:r>
+      <w:r>
+        <w:rPr>
+          <w:rFonts w:cstheme="minorHAnsi"/>
+          <w:lang w:val="fi-FI"/>
+        </w:rPr>
+        <w:t xml:space="preserve"> seuraa Chadia</w:t>
+      </w:r>
+      <w:r>
+        <w:rPr>
+          <w:rFonts w:cstheme="minorHAnsi"/>
+          <w:lang w:val="fi-FI"/>
+        </w:rPr>
+        <w:t>.</w:t>
+      </w:r>
+    </w:p>
+    <w:p>
+      <w:pPr>
+        <w:pStyle w:val="ListParagraph"/>
+        <w:numPr>
+          <w:ilvl w:val="0"/>
+          <w:numId w:val="7"/>
+        </w:numPr>
+        <w:rPr>
+          <w:rFonts w:cstheme="minorHAnsi"/>
+          <w:lang w:val="fi-FI"/>
+        </w:rPr>
+      </w:pPr>
+      <w:r>
+        <w:rPr>
+          <w:rFonts w:cstheme="minorHAnsi"/>
+          <w:lang w:val="fi-FI"/>
+        </w:rPr>
+        <w:t>Näppäimissä ei ole äänieffektejä, kun niitä painaa.</w:t>
+      </w:r>
+    </w:p>
+    <w:p>
+      <w:pPr>
+        <w:pStyle w:val="ListParagraph"/>
+        <w:numPr>
+          <w:ilvl w:val="0"/>
+          <w:numId w:val="7"/>
+        </w:numPr>
+        <w:rPr>
+          <w:rFonts w:cstheme="minorHAnsi"/>
+          <w:lang w:val="fi-FI"/>
+        </w:rPr>
+      </w:pPr>
+      <w:r>
+        <w:rPr>
+          <w:rFonts w:cstheme="minorHAnsi"/>
+          <w:lang w:val="fi-FI"/>
+        </w:rPr>
+        <w:t>Pyörän äänieffekti kestää pidempään kuin pyörä pyörii.</w:t>
+      </w:r>
+    </w:p>
+    <w:p>
+      <w:pPr>
+        <w:pStyle w:val="ListParagraph"/>
+        <w:numPr>
+          <w:ilvl w:val="0"/>
+          <w:numId w:val="7"/>
+        </w:numPr>
+        <w:rPr>
+          <w:rFonts w:cstheme="minorHAnsi"/>
+          <w:lang w:val="fi-FI"/>
+        </w:rPr>
+      </w:pPr>
+      <w:r>
+        <w:rPr>
+          <w:rFonts w:cstheme="minorHAnsi"/>
+          <w:lang w:val="fi-FI"/>
+        </w:rPr>
+        <w:t>Chadin puheesta puuttuu ä- ja ö -kirjaimet. Tämän voi korjata muokkaamalla TTS-scriptin suodatinta, joka tällä hetkellä suodattaa ä:t ja ö:t.</w:t>
+      </w:r>
+    </w:p>
+    <w:p>
+      <w:pPr>
+        <w:pStyle w:val="ListParagraph"/>
+        <w:numPr>
+          <w:ilvl w:val="0"/>
+          <w:numId w:val="7"/>
+        </w:numPr>
+        <w:rPr>
+          <w:rFonts w:cstheme="minorHAnsi"/>
+          <w:lang w:val="fi-FI"/>
+        </w:rPr>
+      </w:pPr>
+      <w:r>
+        <w:rPr>
+          <w:rFonts w:cstheme="minorHAnsi"/>
+          <w:lang w:val="fi-FI"/>
+        </w:rPr>
+        <w:t>Eri alojen tietoja puuttuu kriittisen paljon ja peli ei toimi senkään takia. Lisää puuttuvat alojen tiedot ”degrees” -JSON-tiedostoon.</w:t>
+      </w:r>
+    </w:p>
+    <w:p>
+      <w:pPr>
+        <w:pStyle w:val="ListParagraph"/>
+        <w:numPr>
+          <w:ilvl w:val="0"/>
+          <w:numId w:val="7"/>
+        </w:numPr>
+        <w:rPr>
+          <w:rFonts w:cstheme="minorHAnsi"/>
+          <w:lang w:val="fi-FI"/>
+        </w:rPr>
+      </w:pPr>
+      <w:r>
+        <w:rPr>
+          <w:rFonts w:cstheme="minorHAnsi"/>
+          <w:lang w:val="fi-FI"/>
+        </w:rPr>
+        <w:t xml:space="preserve">Pelaaja ei saa lisätietoa mitä kukin ominaisuuspiirre merkitsee. On olemassa JSON-tiedosto, jossa data selityksiä varten </w:t>
+      </w:r>
+      <w:r>
+        <w:rPr>
+          <w:rFonts w:cstheme="minorHAnsi"/>
+          <w:i/>
+          <w:iCs/>
+          <w:lang w:val="fi-FI"/>
+        </w:rPr>
+        <w:t>(”characteristic-infos-file</w:t>
+      </w:r>
+      <w:r>
+        <w:rPr>
+          <w:rFonts w:cstheme="minorHAnsi"/>
+          <w:i/>
+          <w:iCs/>
+          <w:lang w:val="fi-FI"/>
+        </w:rPr>
+        <w:t>”</w:t>
+      </w:r>
+      <w:r>
+        <w:rPr>
+          <w:rFonts w:cstheme="minorHAnsi"/>
+          <w:i/>
+          <w:iCs/>
+          <w:lang w:val="fi-FI"/>
+        </w:rPr>
+        <w:t>)</w:t>
+      </w:r>
+      <w:r>
+        <w:rPr>
+          <w:rFonts w:cstheme="minorHAnsi"/>
+          <w:lang w:val="fi-FI"/>
+        </w:rPr>
+        <w:t>.</w:t>
+      </w:r>
+    </w:p>
+    <w:p>
+      <w:pPr>
+        <w:pStyle w:val="ListParagraph"/>
+        <w:numPr>
+          <w:ilvl w:val="0"/>
+          <w:numId w:val="7"/>
+        </w:numPr>
+        <w:rPr>
+          <w:lang w:val="fi-FI"/>
+        </w:rPr>
+      </w:pPr>
+      <w:r>
+        <w:rPr>
+          <w:lang w:val="fi-FI"/>
+        </w:rPr>
+        <w:t>Logiikkaa monen pelaajan vuorottelulle ei ole lisätty ollenkaan. Eikä siis myöskään logiikkaa pisteytykselle, sille kuka on vuorossa pelaamassa.</w:t>
+      </w:r>
+    </w:p>
+    <w:p>
+      <w:pPr>
+        <w:rPr>
+          <w:lang w:val="fi-FI"/>
+        </w:rPr>
+      </w:pPr>
+    </w:p>
+    <w:p>
+      <w:pPr>
+        <w:rPr>
+          <w:lang w:val="fi-FI"/>
+        </w:rPr>
+      </w:pPr>
+    </w:p>
+    <w:p>
+      <w:pPr>
+        <w:pStyle w:val="Heading2"/>
+        <w:rPr>
+          <w:b/>
+          <w:bCs/>
+          <w:lang w:val="fi-FI"/>
+        </w:rPr>
+      </w:pPr>
+      <w:bookmarkStart w:id="9" w:name="_Toc71160641"/>
+      <w:r>
+        <w:rPr>
+          <w:b/>
+          <w:bCs/>
+          <w:lang w:val="fi-FI"/>
+        </w:rPr>
         <w:t>Projektissa käytettyjen lisämateriaalien lähteet:</w:t>
       </w:r>
-      <w:bookmarkEnd w:id="6"/>
-    </w:p>
-    <w:p>
-      <w:pPr>
-        <w:rPr>
-          <w:rFonts w:cstheme="minorHAnsi"/>
-          <w:lang w:val="fi-FI"/>
-        </w:rPr>
-      </w:pPr>
+      <w:bookmarkEnd w:id="9"/>
+    </w:p>
+    <w:p>
+      <w:pPr>
+        <w:rPr>
+          <w:rFonts w:cstheme="minorHAnsi"/>
+          <w:lang w:val="fi-FI"/>
+        </w:rPr>
+      </w:pPr>
+    </w:p>
+    <w:p>
+      <w:pPr>
+        <w:rPr>
+          <w:rFonts w:cstheme="minorHAnsi"/>
+          <w:lang w:val="fi-FI"/>
+        </w:rPr>
+      </w:pPr>
+      <w:r>
+        <w:rPr>
+          <w:rFonts w:cstheme="minorHAnsi"/>
+          <w:lang w:val="fi-FI"/>
+        </w:rPr>
+        <w:t>Linkit kaikkiin eri ammattinimikkeisiin:</w:t>
+      </w:r>
     </w:p>
     <w:p>
       <w:pPr>
@@ -3562,6 +4438,265 @@
         </w:rPr>
       </w:pPr>
       <w:hyperlink r:id="rId13" w:history="1">
+        <w:r>
+          <w:rPr>
+            <w:rStyle w:val="Hyperlink"/>
+            <w:rFonts w:cstheme="minorHAnsi"/>
+            <w:lang w:val="fi-FI"/>
+          </w:rPr>
+          <w:t>ajoneuvoasentaja</w:t>
+        </w:r>
+      </w:hyperlink>
+    </w:p>
+    <w:p>
+      <w:pPr>
+        <w:rPr>
+          <w:rFonts w:cstheme="minorHAnsi"/>
+          <w:lang w:val="fi-FI"/>
+        </w:rPr>
+      </w:pPr>
+      <w:hyperlink r:id="rId14" w:history="1">
+        <w:r>
+          <w:rPr>
+            <w:rStyle w:val="Hyperlink"/>
+            <w:rFonts w:cstheme="minorHAnsi"/>
+            <w:lang w:val="fi-FI"/>
+          </w:rPr>
+          <w:t>artesaani</w:t>
+        </w:r>
+      </w:hyperlink>
+    </w:p>
+    <w:p>
+      <w:pPr>
+        <w:rPr>
+          <w:rFonts w:cstheme="minorHAnsi"/>
+          <w:lang w:val="fi-FI"/>
+        </w:rPr>
+      </w:pPr>
+      <w:hyperlink r:id="rId15" w:history="1">
+        <w:r>
+          <w:rPr>
+            <w:rStyle w:val="Hyperlink"/>
+            <w:rFonts w:cstheme="minorHAnsi"/>
+            <w:lang w:val="fi-FI"/>
+          </w:rPr>
+          <w:t>kokki</w:t>
+        </w:r>
+      </w:hyperlink>
+    </w:p>
+    <w:p>
+      <w:pPr>
+        <w:rPr>
+          <w:rFonts w:cstheme="minorHAnsi"/>
+          <w:lang w:val="fi-FI"/>
+        </w:rPr>
+      </w:pPr>
+      <w:hyperlink r:id="rId16" w:history="1">
+        <w:r>
+          <w:rPr>
+            <w:rStyle w:val="Hyperlink"/>
+            <w:rFonts w:cstheme="minorHAnsi"/>
+            <w:lang w:val="fi-FI"/>
+          </w:rPr>
+          <w:t>sähköasentaja</w:t>
+        </w:r>
+      </w:hyperlink>
+    </w:p>
+    <w:p>
+      <w:pPr>
+        <w:rPr>
+          <w:rFonts w:cstheme="minorHAnsi"/>
+          <w:lang w:val="fi-FI"/>
+        </w:rPr>
+      </w:pPr>
+      <w:hyperlink r:id="rId17" w:history="1">
+        <w:r>
+          <w:rPr>
+            <w:rStyle w:val="Hyperlink"/>
+            <w:rFonts w:cstheme="minorHAnsi"/>
+            <w:lang w:val="fi-FI"/>
+          </w:rPr>
+          <w:t>lähihoitaja</w:t>
+        </w:r>
+      </w:hyperlink>
+    </w:p>
+    <w:p>
+      <w:pPr>
+        <w:rPr>
+          <w:rFonts w:cstheme="minorHAnsi"/>
+          <w:lang w:val="fi-FI"/>
+        </w:rPr>
+      </w:pPr>
+      <w:hyperlink r:id="rId18" w:history="1">
+        <w:r>
+          <w:rPr>
+            <w:rStyle w:val="Hyperlink"/>
+            <w:rFonts w:cstheme="minorHAnsi"/>
+            <w:lang w:val="fi-FI"/>
+          </w:rPr>
+          <w:t>ohjelmistokehittäjä</w:t>
+        </w:r>
+      </w:hyperlink>
+    </w:p>
+    <w:p>
+      <w:pPr>
+        <w:ind w:firstLine="720"/>
+        <w:rPr>
+          <w:rFonts w:cstheme="minorHAnsi"/>
+          <w:lang w:val="fi-FI"/>
+        </w:rPr>
+      </w:pPr>
+      <w:hyperlink r:id="rId19" w:history="1">
+        <w:r>
+          <w:rPr>
+            <w:rStyle w:val="Hyperlink"/>
+            <w:rFonts w:cstheme="minorHAnsi"/>
+            <w:lang w:val="fi-FI"/>
+          </w:rPr>
+          <w:t>video</w:t>
+        </w:r>
+        <w:r>
+          <w:rPr>
+            <w:rStyle w:val="Hyperlink"/>
+            <w:rFonts w:cstheme="minorHAnsi"/>
+            <w:lang w:val="fi-FI"/>
+          </w:rPr>
+          <w:t xml:space="preserve"> </w:t>
+        </w:r>
+        <w:r>
+          <w:rPr>
+            <w:rStyle w:val="Hyperlink"/>
+            <w:rFonts w:cstheme="minorHAnsi"/>
+            <w:lang w:val="fi-FI"/>
+          </w:rPr>
+          <w:t>1</w:t>
+        </w:r>
+      </w:hyperlink>
+    </w:p>
+    <w:p>
+      <w:pPr>
+        <w:rPr>
+          <w:rFonts w:cstheme="minorHAnsi"/>
+          <w:lang w:val="fi-FI"/>
+        </w:rPr>
+      </w:pPr>
+      <w:hyperlink r:id="rId20" w:history="1">
+        <w:r>
+          <w:rPr>
+            <w:rStyle w:val="Hyperlink"/>
+            <w:rFonts w:cstheme="minorHAnsi"/>
+            <w:lang w:val="fi-FI"/>
+          </w:rPr>
+          <w:t>metsäkoneenkuljettaja</w:t>
+        </w:r>
+      </w:hyperlink>
+    </w:p>
+    <w:p>
+      <w:pPr>
+        <w:rPr>
+          <w:rFonts w:cstheme="minorHAnsi"/>
+          <w:lang w:val="fi-FI"/>
+        </w:rPr>
+      </w:pPr>
+      <w:hyperlink r:id="rId21" w:history="1">
+        <w:r>
+          <w:rPr>
+            <w:rStyle w:val="Hyperlink"/>
+            <w:rFonts w:cstheme="minorHAnsi"/>
+            <w:lang w:val="fi-FI"/>
+          </w:rPr>
+          <w:t>putkiasentaja</w:t>
+        </w:r>
+      </w:hyperlink>
+    </w:p>
+    <w:p>
+      <w:pPr>
+        <w:rPr>
+          <w:rFonts w:cstheme="minorHAnsi"/>
+          <w:lang w:val="fi-FI"/>
+        </w:rPr>
+      </w:pPr>
+      <w:hyperlink r:id="rId22" w:history="1">
+        <w:r>
+          <w:rPr>
+            <w:rStyle w:val="Hyperlink"/>
+            <w:rFonts w:cstheme="minorHAnsi"/>
+            <w:lang w:val="fi-FI"/>
+          </w:rPr>
+          <w:t>IT-tukihenkilö</w:t>
+        </w:r>
+      </w:hyperlink>
+    </w:p>
+    <w:p>
+      <w:pPr>
+        <w:rPr>
+          <w:rFonts w:cstheme="minorHAnsi"/>
+          <w:lang w:val="fi-FI"/>
+        </w:rPr>
+      </w:pPr>
+      <w:hyperlink r:id="rId23" w:history="1">
+        <w:r>
+          <w:rPr>
+            <w:rStyle w:val="Hyperlink"/>
+            <w:rFonts w:cstheme="minorHAnsi"/>
+            <w:lang w:val="fi-FI"/>
+          </w:rPr>
+          <w:t>tietoverkkoasentaja</w:t>
+        </w:r>
+      </w:hyperlink>
+    </w:p>
+    <w:p>
+      <w:pPr>
+        <w:rPr>
+          <w:rFonts w:cstheme="minorHAnsi"/>
+          <w:lang w:val="fi-FI"/>
+        </w:rPr>
+      </w:pPr>
+      <w:hyperlink r:id="rId24" w:history="1">
+        <w:r>
+          <w:rPr>
+            <w:rStyle w:val="Hyperlink"/>
+            <w:rFonts w:cstheme="minorHAnsi"/>
+            <w:lang w:val="fi-FI"/>
+          </w:rPr>
+          <w:t>talonrakentaja</w:t>
+        </w:r>
+      </w:hyperlink>
+    </w:p>
+    <w:p>
+      <w:pPr>
+        <w:rPr>
+          <w:rFonts w:cstheme="minorHAnsi"/>
+          <w:lang w:val="fi-FI"/>
+        </w:rPr>
+      </w:pPr>
+      <w:hyperlink r:id="rId25" w:history="1">
+        <w:r>
+          <w:rPr>
+            <w:rStyle w:val="Hyperlink"/>
+            <w:rFonts w:cstheme="minorHAnsi"/>
+            <w:lang w:val="fi-FI"/>
+          </w:rPr>
+          <w:t>merkonomi</w:t>
+        </w:r>
+      </w:hyperlink>
+    </w:p>
+    <w:p>
+      <w:pPr>
+        <w:rPr>
+          <w:rFonts w:cstheme="minorHAnsi"/>
+          <w:lang w:val="fi-FI"/>
+        </w:rPr>
+      </w:pPr>
+    </w:p>
+    <w:p>
+      <w:pPr>
+        <w:rPr>
+          <w:rFonts w:cstheme="minorHAnsi"/>
+          <w:lang w:val="fi-FI"/>
+        </w:rPr>
+      </w:pPr>
+      <w:hyperlink r:id="rId26" w:history="1">
         <w:r>
           <w:rPr>
             <w:rStyle w:val="Hyperlink"/>
@@ -3571,22 +4706,40 @@
           <w:t>OpenGameArt.org - Ympyrä-spritet hahmojen valitsemiseen</w:t>
         </w:r>
       </w:hyperlink>
-    </w:p>
-    <w:p>
-      <w:pPr>
-        <w:rPr>
-          <w:rFonts w:cstheme="minorHAnsi"/>
-          <w:lang w:val="en-US"/>
-        </w:rPr>
-      </w:pPr>
-      <w:hyperlink r:id="rId14" w:history="1">
+      <w:r>
+        <w:rPr>
+          <w:rStyle w:val="Hyperlink"/>
+          <w:rFonts w:cstheme="minorHAnsi"/>
+          <w:lang w:val="fi-FI"/>
+        </w:rPr>
+        <w:t xml:space="preserve"> ja muita ikoneja</w:t>
+      </w:r>
+    </w:p>
+    <w:p>
+      <w:pPr>
+        <w:rPr>
+          <w:rFonts w:cstheme="minorHAnsi"/>
+          <w:lang w:val="en-US"/>
+        </w:rPr>
+      </w:pPr>
+      <w:hyperlink r:id="rId27" w:history="1">
+        <w:proofErr w:type="spellStart"/>
         <w:r>
           <w:rPr>
             <w:rStyle w:val="Hyperlink"/>
             <w:rFonts w:cstheme="minorHAnsi"/>
             <w:lang w:val="en-US"/>
           </w:rPr>
-          <w:t xml:space="preserve">iBicha, </w:t>
+          <w:t>iBicha</w:t>
+        </w:r>
+        <w:proofErr w:type="spellEnd"/>
+        <w:r>
+          <w:rPr>
+            <w:rStyle w:val="Hyperlink"/>
+            <w:rFonts w:cstheme="minorHAnsi"/>
+            <w:lang w:val="en-US"/>
+          </w:rPr>
+          <w:t xml:space="preserve">, </w:t>
         </w:r>
         <w:r>
           <w:rPr>
@@ -3595,25 +4748,7 @@
             <w:noProof/>
             <w:lang w:val="en-US"/>
           </w:rPr>
-          <w:t>UnityYoutube</w:t>
-        </w:r>
-        <w:r>
-          <w:rPr>
-            <w:rStyle w:val="Hyperlink"/>
-            <w:rFonts w:cstheme="minorHAnsi"/>
-            <w:noProof/>
-            <w:lang w:val="en-US"/>
-          </w:rPr>
-          <w:t>P</w:t>
-        </w:r>
-        <w:r>
-          <w:rPr>
-            <w:rStyle w:val="Hyperlink"/>
-            <w:rFonts w:cstheme="minorHAnsi"/>
-            <w:noProof/>
-            <w:lang w:val="en-US"/>
-          </w:rPr>
-          <w:t>layer</w:t>
+          <w:t>UnityYoutubePlayer</w:t>
         </w:r>
         <w:r>
           <w:rPr>
@@ -3686,7 +4821,7 @@
           <w:lang w:val="en-US"/>
         </w:rPr>
       </w:pPr>
-      <w:hyperlink r:id="rId15" w:history="1">
+      <w:hyperlink r:id="rId28" w:history="1">
         <w:r>
           <w:rPr>
             <w:rStyle w:val="Hyperlink"/>
@@ -3711,7 +4846,61 @@
             <w:rFonts w:cstheme="minorHAnsi"/>
             <w:lang w:val="en-US"/>
           </w:rPr>
-          <w:t xml:space="preserve"> – Keltainen “käynnistä peli” -</w:t>
+          <w:t xml:space="preserve"> – </w:t>
+        </w:r>
+        <w:proofErr w:type="spellStart"/>
+        <w:r>
+          <w:rPr>
+            <w:rStyle w:val="Hyperlink"/>
+            <w:rFonts w:cstheme="minorHAnsi"/>
+            <w:lang w:val="en-US"/>
+          </w:rPr>
+          <w:t>Keltainen</w:t>
+        </w:r>
+        <w:proofErr w:type="spellEnd"/>
+        <w:r>
+          <w:rPr>
+            <w:rStyle w:val="Hyperlink"/>
+            <w:rFonts w:cstheme="minorHAnsi"/>
+            <w:lang w:val="en-US"/>
+          </w:rPr>
+          <w:t xml:space="preserve"> “</w:t>
+        </w:r>
+        <w:proofErr w:type="spellStart"/>
+        <w:r>
+          <w:rPr>
+            <w:rStyle w:val="Hyperlink"/>
+            <w:rFonts w:cstheme="minorHAnsi"/>
+            <w:lang w:val="en-US"/>
+          </w:rPr>
+          <w:t>käynnistä</w:t>
+        </w:r>
+        <w:proofErr w:type="spellEnd"/>
+        <w:r>
+          <w:rPr>
+            <w:rStyle w:val="Hyperlink"/>
+            <w:rFonts w:cstheme="minorHAnsi"/>
+            <w:lang w:val="en-US"/>
+          </w:rPr>
+          <w:t xml:space="preserve"> </w:t>
+        </w:r>
+        <w:proofErr w:type="spellStart"/>
+        <w:r>
+          <w:rPr>
+            <w:rStyle w:val="Hyperlink"/>
+            <w:rFonts w:cstheme="minorHAnsi"/>
+            <w:lang w:val="en-US"/>
+          </w:rPr>
+          <w:t>peli</w:t>
+        </w:r>
+        <w:proofErr w:type="spellEnd"/>
+        <w:r>
+          <w:rPr>
+            <w:rStyle w:val="Hyperlink"/>
+            <w:rFonts w:cstheme="minorHAnsi"/>
+            <w:lang w:val="en-US"/>
+          </w:rPr>
+          <w:t>” -</w:t>
         </w:r>
         <w:proofErr w:type="spellStart"/>
         <w:r>
@@ -3724,14 +4913,6 @@
         </w:r>
         <w:proofErr w:type="spellEnd"/>
       </w:hyperlink>
-    </w:p>
-    <w:p>
-      <w:pPr>
-        <w:rPr>
-          <w:rFonts w:cstheme="minorHAnsi"/>
-          <w:lang w:val="en-US"/>
-        </w:rPr>
-      </w:pPr>
     </w:p>
     <w:sectPr>
       <w:pgSz w:w="11906" w:h="16838"/>
@@ -4196,6 +5377,118 @@
     </w:lvl>
   </w:abstractNum>
   <w:abstractNum w:abstractNumId="4" w15:restartNumberingAfterBreak="0">
+    <w:nsid w:val="304B7271"/>
+    <w:multiLevelType w:val="hybridMultilevel"/>
+    <w:tmpl w:val="A11405E8"/>
+    <w:lvl w:ilvl="0" w:tplc="8A205184">
+      <w:numFmt w:val="bullet"/>
+      <w:lvlText w:val="-"/>
+      <w:lvlJc w:val="left"/>
+      <w:pPr>
+        <w:ind w:left="720" w:hanging="360"/>
+      </w:pPr>
+      <w:rPr>
+        <w:rFonts w:ascii="Calibri" w:eastAsiaTheme="minorHAnsi" w:hAnsi="Calibri" w:cs="Calibri" w:hint="default"/>
+      </w:rPr>
+    </w:lvl>
+    <w:lvl w:ilvl="1" w:tplc="20000003" w:tentative="1">
+      <w:start w:val="1"/>
+      <w:numFmt w:val="bullet"/>
+      <w:lvlText w:val="o"/>
+      <w:lvlJc w:val="left"/>
+      <w:pPr>
+        <w:ind w:left="1440" w:hanging="360"/>
+      </w:pPr>
+      <w:rPr>
+        <w:rFonts w:ascii="Courier New" w:hAnsi="Courier New" w:cs="Courier New" w:hint="default"/>
+      </w:rPr>
+    </w:lvl>
+    <w:lvl w:ilvl="2" w:tplc="20000005" w:tentative="1">
+      <w:start w:val="1"/>
+      <w:numFmt w:val="bullet"/>
+      <w:lvlText w:val=""/>
+      <w:lvlJc w:val="left"/>
+      <w:pPr>
+        <w:ind w:left="2160" w:hanging="360"/>
+      </w:pPr>
+      <w:rPr>
+        <w:rFonts w:ascii="Wingdings" w:hAnsi="Wingdings" w:hint="default"/>
+      </w:rPr>
+    </w:lvl>
+    <w:lvl w:ilvl="3" w:tplc="20000001" w:tentative="1">
+      <w:start w:val="1"/>
+      <w:numFmt w:val="bullet"/>
+      <w:lvlText w:val=""/>
+      <w:lvlJc w:val="left"/>
+      <w:pPr>
+        <w:ind w:left="2880" w:hanging="360"/>
+      </w:pPr>
+      <w:rPr>
+        <w:rFonts w:ascii="Symbol" w:hAnsi="Symbol" w:hint="default"/>
+      </w:rPr>
+    </w:lvl>
+    <w:lvl w:ilvl="4" w:tplc="20000003" w:tentative="1">
+      <w:start w:val="1"/>
+      <w:numFmt w:val="bullet"/>
+      <w:lvlText w:val="o"/>
+      <w:lvlJc w:val="left"/>
+      <w:pPr>
+        <w:ind w:left="3600" w:hanging="360"/>
+      </w:pPr>
+      <w:rPr>
+        <w:rFonts w:ascii="Courier New" w:hAnsi="Courier New" w:cs="Courier New" w:hint="default"/>
+      </w:rPr>
+    </w:lvl>
+    <w:lvl w:ilvl="5" w:tplc="20000005" w:tentative="1">
+      <w:start w:val="1"/>
+      <w:numFmt w:val="bullet"/>
+      <w:lvlText w:val=""/>
+      <w:lvlJc w:val="left"/>
+      <w:pPr>
+        <w:ind w:left="4320" w:hanging="360"/>
+      </w:pPr>
+      <w:rPr>
+        <w:rFonts w:ascii="Wingdings" w:hAnsi="Wingdings" w:hint="default"/>
+      </w:rPr>
+    </w:lvl>
+    <w:lvl w:ilvl="6" w:tplc="20000001" w:tentative="1">
+      <w:start w:val="1"/>
+      <w:numFmt w:val="bullet"/>
+      <w:lvlText w:val=""/>
+      <w:lvlJc w:val="left"/>
+      <w:pPr>
+        <w:ind w:left="5040" w:hanging="360"/>
+      </w:pPr>
+      <w:rPr>
+        <w:rFonts w:ascii="Symbol" w:hAnsi="Symbol" w:hint="default"/>
+      </w:rPr>
+    </w:lvl>
+    <w:lvl w:ilvl="7" w:tplc="20000003" w:tentative="1">
+      <w:start w:val="1"/>
+      <w:numFmt w:val="bullet"/>
+      <w:lvlText w:val="o"/>
+      <w:lvlJc w:val="left"/>
+      <w:pPr>
+        <w:ind w:left="5760" w:hanging="360"/>
+      </w:pPr>
+      <w:rPr>
+        <w:rFonts w:ascii="Courier New" w:hAnsi="Courier New" w:cs="Courier New" w:hint="default"/>
+      </w:rPr>
+    </w:lvl>
+    <w:lvl w:ilvl="8" w:tplc="20000005" w:tentative="1">
+      <w:start w:val="1"/>
+      <w:numFmt w:val="bullet"/>
+      <w:lvlText w:val=""/>
+      <w:lvlJc w:val="left"/>
+      <w:pPr>
+        <w:ind w:left="6480" w:hanging="360"/>
+      </w:pPr>
+      <w:rPr>
+        <w:rFonts w:ascii="Wingdings" w:hAnsi="Wingdings" w:hint="default"/>
+      </w:rPr>
+    </w:lvl>
+  </w:abstractNum>
+  <w:abstractNum w:abstractNumId="5" w15:restartNumberingAfterBreak="0">
     <w:nsid w:val="323F59C6"/>
     <w:multiLevelType w:val="hybridMultilevel"/>
     <w:tmpl w:val="B2306490"/>
@@ -4308,7 +5601,7 @@
       </w:rPr>
     </w:lvl>
   </w:abstractNum>
-  <w:abstractNum w:abstractNumId="5" w15:restartNumberingAfterBreak="0">
+  <w:abstractNum w:abstractNumId="6" w15:restartNumberingAfterBreak="0">
     <w:nsid w:val="466C58CE"/>
     <w:multiLevelType w:val="hybridMultilevel"/>
     <w:tmpl w:val="8CD2E758"/>
@@ -4397,7 +5690,7 @@
       </w:pPr>
     </w:lvl>
   </w:abstractNum>
-  <w:abstractNum w:abstractNumId="6" w15:restartNumberingAfterBreak="0">
+  <w:abstractNum w:abstractNumId="7" w15:restartNumberingAfterBreak="0">
     <w:nsid w:val="5636219C"/>
     <w:multiLevelType w:val="hybridMultilevel"/>
     <w:tmpl w:val="4DFC1BC0"/>
@@ -4510,7 +5803,7 @@
       </w:rPr>
     </w:lvl>
   </w:abstractNum>
-  <w:abstractNum w:abstractNumId="7" w15:restartNumberingAfterBreak="0">
+  <w:abstractNum w:abstractNumId="8" w15:restartNumberingAfterBreak="0">
     <w:nsid w:val="56DB59AD"/>
     <w:multiLevelType w:val="hybridMultilevel"/>
     <w:tmpl w:val="73CE1E4E"/>
@@ -4622,7 +5915,7 @@
       </w:rPr>
     </w:lvl>
   </w:abstractNum>
-  <w:abstractNum w:abstractNumId="8" w15:restartNumberingAfterBreak="0">
+  <w:abstractNum w:abstractNumId="9" w15:restartNumberingAfterBreak="0">
     <w:nsid w:val="60B71EB4"/>
     <w:multiLevelType w:val="hybridMultilevel"/>
     <w:tmpl w:val="07D23D42"/>
@@ -4734,7 +6027,7 @@
       </w:rPr>
     </w:lvl>
   </w:abstractNum>
-  <w:abstractNum w:abstractNumId="9" w15:restartNumberingAfterBreak="0">
+  <w:abstractNum w:abstractNumId="10" w15:restartNumberingAfterBreak="0">
     <w:nsid w:val="69C31F45"/>
     <w:multiLevelType w:val="hybridMultilevel"/>
     <w:tmpl w:val="7D8E4F0C"/>
@@ -4823,7 +6116,7 @@
       </w:pPr>
     </w:lvl>
   </w:abstractNum>
-  <w:abstractNum w:abstractNumId="10" w15:restartNumberingAfterBreak="0">
+  <w:abstractNum w:abstractNumId="11" w15:restartNumberingAfterBreak="0">
     <w:nsid w:val="713C623F"/>
     <w:multiLevelType w:val="hybridMultilevel"/>
     <w:tmpl w:val="E01E91F0"/>
@@ -4935,7 +6228,7 @@
       </w:rPr>
     </w:lvl>
   </w:abstractNum>
-  <w:abstractNum w:abstractNumId="11" w15:restartNumberingAfterBreak="0">
+  <w:abstractNum w:abstractNumId="12" w15:restartNumberingAfterBreak="0">
     <w:nsid w:val="74FD56D0"/>
     <w:multiLevelType w:val="hybridMultilevel"/>
     <w:tmpl w:val="CB18D87A"/>
@@ -5047,7 +6340,7 @@
       </w:rPr>
     </w:lvl>
   </w:abstractNum>
-  <w:abstractNum w:abstractNumId="12" w15:restartNumberingAfterBreak="0">
+  <w:abstractNum w:abstractNumId="13" w15:restartNumberingAfterBreak="0">
     <w:nsid w:val="76F02D28"/>
     <w:multiLevelType w:val="hybridMultilevel"/>
     <w:tmpl w:val="6D5602A0"/>
@@ -5159,7 +6452,7 @@
       </w:rPr>
     </w:lvl>
   </w:abstractNum>
-  <w:abstractNum w:abstractNumId="13" w15:restartNumberingAfterBreak="0">
+  <w:abstractNum w:abstractNumId="14" w15:restartNumberingAfterBreak="0">
     <w:nsid w:val="7B443DB7"/>
     <w:multiLevelType w:val="hybridMultilevel"/>
     <w:tmpl w:val="4294AC56"/>
@@ -5272,46 +6565,49 @@
     </w:lvl>
   </w:abstractNum>
   <w:num w:numId="1">
-    <w:abstractNumId w:val="4"/>
+    <w:abstractNumId w:val="5"/>
   </w:num>
   <w:num w:numId="2">
-    <w:abstractNumId w:val="6"/>
+    <w:abstractNumId w:val="7"/>
   </w:num>
   <w:num w:numId="3">
-    <w:abstractNumId w:val="10"/>
+    <w:abstractNumId w:val="11"/>
   </w:num>
   <w:num w:numId="4">
     <w:abstractNumId w:val="1"/>
   </w:num>
   <w:num w:numId="5">
-    <w:abstractNumId w:val="9"/>
+    <w:abstractNumId w:val="10"/>
   </w:num>
   <w:num w:numId="6">
-    <w:abstractNumId w:val="5"/>
+    <w:abstractNumId w:val="6"/>
   </w:num>
   <w:num w:numId="7">
-    <w:abstractNumId w:val="12"/>
+    <w:abstractNumId w:val="13"/>
   </w:num>
   <w:num w:numId="8">
     <w:abstractNumId w:val="0"/>
   </w:num>
   <w:num w:numId="9">
-    <w:abstractNumId w:val="8"/>
+    <w:abstractNumId w:val="9"/>
   </w:num>
   <w:num w:numId="10">
-    <w:abstractNumId w:val="11"/>
+    <w:abstractNumId w:val="12"/>
   </w:num>
   <w:num w:numId="11">
     <w:abstractNumId w:val="3"/>
   </w:num>
   <w:num w:numId="12">
-    <w:abstractNumId w:val="13"/>
+    <w:abstractNumId w:val="14"/>
   </w:num>
   <w:num w:numId="13">
-    <w:abstractNumId w:val="7"/>
+    <w:abstractNumId w:val="8"/>
   </w:num>
   <w:num w:numId="14">
     <w:abstractNumId w:val="2"/>
+  </w:num>
+  <w:num w:numId="15">
+    <w:abstractNumId w:val="4"/>
   </w:num>
 </w:numbering>
 </file>
@@ -5783,6 +7079,7 @@
   <w:style w:type="character" w:default="1" w:styleId="DefaultParagraphFont">
     <w:name w:val="Default Paragraph Font"/>
     <w:uiPriority w:val="1"/>
+    <w:semiHidden/>
     <w:unhideWhenUsed/>
   </w:style>
   <w:style w:type="table" w:default="1" w:styleId="TableNormal">

</xml_diff>